<commit_message>
Completed work item 4.3
</commit_message>
<xml_diff>
--- a/LCOM Documents/Iteration2/LCOMProjectPlan.docx
+++ b/LCOM Documents/Iteration2/LCOMProjectPlan.docx
@@ -1,36 +1,36 @@
 
 <file path=word/document.xml><?xml version="1.0" encoding="utf-8"?>
-<w:document xmlns:wpc="http://schemas.microsoft.com/office/word/2010/wordprocessingCanvas" xmlns:cx="http://schemas.microsoft.com/office/drawing/2014/chartex" xmlns:cx1="http://schemas.microsoft.com/office/drawing/2015/9/8/chartex" xmlns:cx2="http://schemas.microsoft.com/office/drawing/2015/10/21/chartex" xmlns:cx3="http://schemas.microsoft.com/office/drawing/2016/5/9/chartex" xmlns:cx4="http://schemas.microsoft.com/office/drawing/2016/5/10/chartex" xmlns:cx5="http://schemas.microsoft.com/office/drawing/2016/5/11/chartex" xmlns:mc="http://schemas.openxmlformats.org/markup-compatibility/2006" xmlns:o="urn:schemas-microsoft-com:office:office" xmlns:r="http://schemas.openxmlformats.org/officeDocument/2006/relationships" xmlns:m="http://schemas.openxmlformats.org/officeDocument/2006/math" xmlns:v="urn:schemas-microsoft-com:vml" xmlns:wp14="http://schemas.microsoft.com/office/word/2010/wordprocessingDrawing" xmlns:wp="http://schemas.openxmlformats.org/drawingml/2006/wordprocessingDrawing" xmlns:w10="urn:schemas-microsoft-com:office:word" xmlns:w="http://schemas.openxmlformats.org/wordprocessingml/2006/main" xmlns:w14="http://schemas.microsoft.com/office/word/2010/wordml" xmlns:w15="http://schemas.microsoft.com/office/word/2012/wordml" xmlns:w16se="http://schemas.microsoft.com/office/word/2015/wordml/symex" xmlns:wpg="http://schemas.microsoft.com/office/word/2010/wordprocessingGroup" xmlns:wpi="http://schemas.microsoft.com/office/word/2010/wordprocessingInk" xmlns:wne="http://schemas.microsoft.com/office/word/2006/wordml" xmlns:wps="http://schemas.microsoft.com/office/word/2010/wordprocessingShape" mc:Ignorable="w14 w15 w16se wp14">
+<w:document xmlns:wpc="http://schemas.microsoft.com/office/word/2010/wordprocessingCanvas" xmlns:cx="http://schemas.microsoft.com/office/drawing/2014/chartex" xmlns:cx1="http://schemas.microsoft.com/office/drawing/2015/9/8/chartex" xmlns:cx2="http://schemas.microsoft.com/office/drawing/2015/10/21/chartex" xmlns:cx3="http://schemas.microsoft.com/office/drawing/2016/5/9/chartex" xmlns:cx4="http://schemas.microsoft.com/office/drawing/2016/5/10/chartex" xmlns:cx5="http://schemas.microsoft.com/office/drawing/2016/5/11/chartex" xmlns:cx6="http://schemas.microsoft.com/office/drawing/2016/5/12/chartex" xmlns:cx7="http://schemas.microsoft.com/office/drawing/2016/5/13/chartex" xmlns:cx8="http://schemas.microsoft.com/office/drawing/2016/5/14/chartex" xmlns:mc="http://schemas.openxmlformats.org/markup-compatibility/2006" xmlns:aink="http://schemas.microsoft.com/office/drawing/2016/ink" xmlns:am3d="http://schemas.microsoft.com/office/drawing/2017/model3d" xmlns:o="urn:schemas-microsoft-com:office:office" xmlns:oel="http://schemas.microsoft.com/office/2019/extlst" xmlns:r="http://schemas.openxmlformats.org/officeDocument/2006/relationships" xmlns:m="http://schemas.openxmlformats.org/officeDocument/2006/math" xmlns:v="urn:schemas-microsoft-com:vml" xmlns:wp14="http://schemas.microsoft.com/office/word/2010/wordprocessingDrawing" xmlns:wp="http://schemas.openxmlformats.org/drawingml/2006/wordprocessingDrawing" xmlns:w10="urn:schemas-microsoft-com:office:word" xmlns:w="http://schemas.openxmlformats.org/wordprocessingml/2006/main" xmlns:w14="http://schemas.microsoft.com/office/word/2010/wordml" xmlns:w15="http://schemas.microsoft.com/office/word/2012/wordml" xmlns:w16cex="http://schemas.microsoft.com/office/word/2018/wordml/cex" xmlns:w16cid="http://schemas.microsoft.com/office/word/2016/wordml/cid" xmlns:w16="http://schemas.microsoft.com/office/word/2018/wordml" xmlns:w16du="http://schemas.microsoft.com/office/word/2023/wordml/word16du" xmlns:w16sdtdh="http://schemas.microsoft.com/office/word/2020/wordml/sdtdatahash" xmlns:w16se="http://schemas.microsoft.com/office/word/2015/wordml/symex" xmlns:wpg="http://schemas.microsoft.com/office/word/2010/wordprocessingGroup" xmlns:wpi="http://schemas.microsoft.com/office/word/2010/wordprocessingInk" xmlns:wne="http://schemas.microsoft.com/office/word/2006/wordml" xmlns:wps="http://schemas.microsoft.com/office/word/2010/wordprocessingShape" mc:Ignorable="w14 w15 w16se w16cid w16 w16cex w16sdtdh wp14">
   <w:body>
     <w:p>
       <w:pPr>
         <w:pStyle w:val="Title"/>
       </w:pPr>
-      <w:fldSimple w:instr=" SUBJECT  \* MERGEFORMAT ">
+      <w:r>
+        <w:fldChar w:fldCharType="begin"/>
+      </w:r>
+      <w:r>
+        <w:instrText xml:space="preserve"> SUBJECT  \* MERGEFORMAT </w:instrText>
+      </w:r>
+      <w:r>
+        <w:fldChar w:fldCharType="separate"/>
+      </w:r>
+      <w:r>
+        <w:t>&lt;&lt;Project Name&gt;&gt;</w:t>
+      </w:r>
+      <w:r>
+        <w:fldChar w:fldCharType="end"/>
+      </w:r>
+    </w:p>
+    <w:p>
+      <w:pPr>
+        <w:pStyle w:val="Title"/>
+      </w:pPr>
+      <w:fldSimple w:instr=" TITLE  \* MERGEFORMAT ">
         <w:r>
-          <w:t>&lt;&lt;Project Name&gt;&gt;</w:t>
+          <w:t>Project Plan</w:t>
         </w:r>
       </w:fldSimple>
-    </w:p>
-    <w:p>
-      <w:pPr>
-        <w:pStyle w:val="Title"/>
-      </w:pPr>
-      <w:r>
-        <w:fldChar w:fldCharType="begin"/>
-      </w:r>
-      <w:r>
-        <w:instrText xml:space="preserve"> TITLE  \* MERGEFORMAT </w:instrText>
-      </w:r>
-      <w:r>
-        <w:fldChar w:fldCharType="separate"/>
-      </w:r>
-      <w:r>
-        <w:t>Project Plan</w:t>
-      </w:r>
-      <w:r>
-        <w:fldChar w:fldCharType="end"/>
-      </w:r>
     </w:p>
     <w:p/>
     <w:p>
@@ -43,7 +43,15 @@
       <w:bookmarkStart w:id="3" w:name="_Toc456598586"/>
       <w:bookmarkStart w:id="4" w:name="_Toc456600917"/>
       <w:r>
-        <w:t>[Note: Text enclosed in square brackets and displayed in blue italics (style=InfoBlue) is included to provide guidance to the author and should be deleted before publishin</w:t>
+        <w:t>[Note: Text enclosed in square brackets and displayed in blue italics (style=</w:t>
+      </w:r>
+      <w:proofErr w:type="spellStart"/>
+      <w:r>
+        <w:t>InfoBlue</w:t>
+      </w:r>
+      <w:proofErr w:type="spellEnd"/>
+      <w:r>
+        <w:t>) is included to provide guidance to the author and should be deleted before publishin</w:t>
       </w:r>
       <w:r>
         <w:t>g the document.]</w:t>
@@ -190,120 +198,275 @@
       <w:pPr>
         <w:pStyle w:val="InfoBlue"/>
         <w:jc w:val="both"/>
-      </w:pPr>
-      <w:r>
-        <w:t>[</w:t>
-      </w:r>
-      <w:r>
-        <w:t xml:space="preserve">Describe or reference </w:t>
-      </w:r>
-      <w:r>
-        <w:t xml:space="preserve">which </w:t>
-      </w:r>
-      <w:r>
-        <w:t xml:space="preserve">management and technical practices </w:t>
-      </w:r>
-      <w:r>
-        <w:t>will be used</w:t>
-      </w:r>
-      <w:r>
-        <w:t xml:space="preserve"> in the project</w:t>
-      </w:r>
-      <w:r>
-        <w:t xml:space="preserve">, such as </w:t>
-      </w:r>
-      <w:r>
-        <w:t xml:space="preserve">iterative development, </w:t>
-      </w:r>
-      <w:r>
-        <w:t>continuous integration</w:t>
-      </w:r>
-      <w:r>
-        <w:t>,</w:t>
-      </w:r>
-      <w:r>
-        <w:t xml:space="preserve"> </w:t>
-      </w:r>
-      <w:r>
-        <w:t xml:space="preserve">independent testing </w:t>
-      </w:r>
-      <w:r>
-        <w:t xml:space="preserve">and list any </w:t>
-      </w:r>
-      <w:r>
-        <w:t>changes</w:t>
-      </w:r>
-      <w:r>
-        <w:t xml:space="preserve"> or particular configuration to the project</w:t>
-      </w:r>
-      <w:r>
-        <w:t xml:space="preserve">. </w:t>
-      </w:r>
-      <w:r>
-        <w:t>Specify how you will track progress</w:t>
-      </w:r>
-      <w:r>
-        <w:t xml:space="preserve"> in each practice.</w:t>
-      </w:r>
-      <w:r>
-        <w:t xml:space="preserve"> </w:t>
-      </w:r>
-      <w:r>
-        <w:t>As</w:t>
-      </w:r>
-      <w:r>
-        <w:t xml:space="preserve"> an example</w:t>
-      </w:r>
-      <w:r>
-        <w:t>,</w:t>
-      </w:r>
-      <w:r>
-        <w:t xml:space="preserve"> for iterative development the team may decide to</w:t>
-      </w:r>
-      <w:r>
-        <w:t xml:space="preserve"> use iteration assessments </w:t>
-      </w:r>
-      <w:r>
-        <w:t xml:space="preserve">and </w:t>
-      </w:r>
-      <w:r>
-        <w:t>i</w:t>
-      </w:r>
-      <w:r>
-        <w:t xml:space="preserve">teration </w:t>
-      </w:r>
-      <w:r>
-        <w:t>b</w:t>
-      </w:r>
-      <w:r>
-        <w:t>urndown</w:t>
-      </w:r>
-      <w:r>
-        <w:t xml:space="preserve"> reports</w:t>
-      </w:r>
-      <w:r>
-        <w:t xml:space="preserve"> and </w:t>
-      </w:r>
-      <w:r>
-        <w:t xml:space="preserve">collect </w:t>
-      </w:r>
-      <w:r>
-        <w:t>metrics such as velocity (</w:t>
-      </w:r>
-      <w:r>
-        <w:t xml:space="preserve">completed work item </w:t>
-      </w:r>
-      <w:r>
-        <w:t>points/</w:t>
-      </w:r>
-      <w:r>
-        <w:t xml:space="preserve"> </w:t>
-      </w:r>
-      <w:r>
-        <w:t>iteration)</w:t>
-      </w:r>
-      <w:r>
-        <w:t>.</w:t>
+        <w:rPr>
+          <w:color w:val="auto"/>
+        </w:rPr>
+      </w:pPr>
+      <w:r>
+        <w:rPr>
+          <w:color w:val="auto"/>
+        </w:rPr>
+        <w:t>The ADHD Task Manager project will use a range of management and technical practices to support the development process, including:</w:t>
+      </w:r>
+    </w:p>
+    <w:p>
+      <w:pPr>
+        <w:pStyle w:val="BodyText"/>
+      </w:pPr>
+    </w:p>
+    <w:p>
+      <w:pPr>
+        <w:pStyle w:val="InfoBlue"/>
+        <w:numPr>
+          <w:ilvl w:val="0"/>
+          <w:numId w:val="12"/>
+        </w:numPr>
+        <w:jc w:val="both"/>
+        <w:rPr>
+          <w:color w:val="auto"/>
+        </w:rPr>
+      </w:pPr>
+      <w:r>
+        <w:rPr>
+          <w:color w:val="auto"/>
+        </w:rPr>
+        <w:t>Agile development: The project will use an Agile development methodology, with a focus on iterative development and continuous improvement. This approach will enable the team to quickly respond to changing user needs and requirements, and to deliver working software on a regular basis.</w:t>
+      </w:r>
+    </w:p>
+    <w:p>
+      <w:pPr>
+        <w:pStyle w:val="InfoBlue"/>
+        <w:jc w:val="both"/>
+        <w:rPr>
+          <w:color w:val="auto"/>
+        </w:rPr>
+      </w:pPr>
+    </w:p>
+    <w:p>
+      <w:pPr>
+        <w:pStyle w:val="InfoBlue"/>
+        <w:numPr>
+          <w:ilvl w:val="0"/>
+          <w:numId w:val="12"/>
+        </w:numPr>
+        <w:jc w:val="both"/>
+        <w:rPr>
+          <w:color w:val="auto"/>
+        </w:rPr>
+      </w:pPr>
+      <w:r>
+        <w:rPr>
+          <w:color w:val="auto"/>
+        </w:rPr>
+        <w:t>Scrum framework: The development process will be organized around the Scrum framework, with a Scrum Master, and Development Team working together to deliver high-quality software. This framework will support the iterative development process and provide a structure for regular meetings and reviews.</w:t>
+      </w:r>
+    </w:p>
+    <w:p>
+      <w:pPr>
+        <w:pStyle w:val="InfoBlue"/>
+        <w:jc w:val="both"/>
+        <w:rPr>
+          <w:color w:val="auto"/>
+        </w:rPr>
+      </w:pPr>
+    </w:p>
+    <w:p>
+      <w:pPr>
+        <w:pStyle w:val="InfoBlue"/>
+        <w:numPr>
+          <w:ilvl w:val="0"/>
+          <w:numId w:val="12"/>
+        </w:numPr>
+        <w:jc w:val="both"/>
+        <w:rPr>
+          <w:color w:val="auto"/>
+        </w:rPr>
+      </w:pPr>
+      <w:r>
+        <w:rPr>
+          <w:color w:val="auto"/>
+        </w:rPr>
+        <w:t>User-centered design: The development process will be guided by user-centered design principles, with a focus on understanding user needs and designing features that are intuitive, accessible, and effective for users with ADHD.</w:t>
+      </w:r>
+    </w:p>
+    <w:p>
+      <w:pPr>
+        <w:pStyle w:val="InfoBlue"/>
+        <w:jc w:val="both"/>
+        <w:rPr>
+          <w:color w:val="auto"/>
+        </w:rPr>
+      </w:pPr>
+    </w:p>
+    <w:p>
+      <w:pPr>
+        <w:pStyle w:val="InfoBlue"/>
+        <w:numPr>
+          <w:ilvl w:val="0"/>
+          <w:numId w:val="12"/>
+        </w:numPr>
+        <w:jc w:val="both"/>
+        <w:rPr>
+          <w:color w:val="auto"/>
+        </w:rPr>
+      </w:pPr>
+      <w:r>
+        <w:rPr>
+          <w:color w:val="auto"/>
+        </w:rPr>
+        <w:t>Continuous integration and testing: The development process will use continuous integration and testing practices to ensure that new code is regularly integrated into the main codebase and that all changes are thoroughly tested before deployment.</w:t>
+      </w:r>
+    </w:p>
+    <w:p>
+      <w:pPr>
+        <w:pStyle w:val="InfoBlue"/>
+        <w:jc w:val="both"/>
+        <w:rPr>
+          <w:color w:val="auto"/>
+        </w:rPr>
+      </w:pPr>
+    </w:p>
+    <w:p>
+      <w:pPr>
+        <w:pStyle w:val="InfoBlue"/>
+        <w:numPr>
+          <w:ilvl w:val="0"/>
+          <w:numId w:val="12"/>
+        </w:numPr>
+        <w:jc w:val="both"/>
+        <w:rPr>
+          <w:color w:val="auto"/>
+        </w:rPr>
+      </w:pPr>
+      <w:r>
+        <w:rPr>
+          <w:color w:val="auto"/>
+        </w:rPr>
+        <w:t>Code reviews and quality assurance: The team will use code reviews and quality assurance practices to ensure that all code is of high quality and meets established standards for performance, security, and accessibility.</w:t>
+      </w:r>
+    </w:p>
+    <w:p>
+      <w:pPr>
+        <w:pStyle w:val="InfoBlue"/>
+        <w:jc w:val="both"/>
+        <w:rPr>
+          <w:color w:val="auto"/>
+        </w:rPr>
+      </w:pPr>
+    </w:p>
+    <w:p>
+      <w:pPr>
+        <w:pStyle w:val="InfoBlue"/>
+        <w:jc w:val="both"/>
+        <w:rPr>
+          <w:color w:val="auto"/>
+        </w:rPr>
+      </w:pPr>
+      <w:r>
+        <w:rPr>
+          <w:color w:val="auto"/>
+        </w:rPr>
+        <w:t>To track progress in each of these practices, the team will use a variety of tools and metrics, including:</w:t>
+      </w:r>
+    </w:p>
+    <w:p>
+      <w:pPr>
+        <w:pStyle w:val="InfoBlue"/>
+        <w:jc w:val="both"/>
+        <w:rPr>
+          <w:color w:val="auto"/>
+        </w:rPr>
+      </w:pPr>
+    </w:p>
+    <w:p>
+      <w:pPr>
+        <w:pStyle w:val="InfoBlue"/>
+        <w:numPr>
+          <w:ilvl w:val="0"/>
+          <w:numId w:val="13"/>
+        </w:numPr>
+        <w:jc w:val="both"/>
+        <w:rPr>
+          <w:color w:val="auto"/>
+        </w:rPr>
+      </w:pPr>
+      <w:r>
+        <w:rPr>
+          <w:color w:val="auto"/>
+        </w:rPr>
+        <w:t>Iteration assessments and burndown reports to track progress in Agile development and ensure that the team is meeting its goals for each iteration.</w:t>
+      </w:r>
+    </w:p>
+    <w:p>
+      <w:pPr>
+        <w:pStyle w:val="InfoBlue"/>
+        <w:numPr>
+          <w:ilvl w:val="0"/>
+          <w:numId w:val="13"/>
+        </w:numPr>
+        <w:jc w:val="both"/>
+        <w:rPr>
+          <w:color w:val="auto"/>
+        </w:rPr>
+      </w:pPr>
+      <w:r>
+        <w:rPr>
+          <w:color w:val="auto"/>
+        </w:rPr>
+        <w:t>Code review tools and metrics to track code quality and identify areas for improvement.</w:t>
+      </w:r>
+    </w:p>
+    <w:p>
+      <w:pPr>
+        <w:pStyle w:val="InfoBlue"/>
+        <w:numPr>
+          <w:ilvl w:val="0"/>
+          <w:numId w:val="13"/>
+        </w:numPr>
+        <w:jc w:val="both"/>
+        <w:rPr>
+          <w:color w:val="auto"/>
+        </w:rPr>
+      </w:pPr>
+      <w:r>
+        <w:rPr>
+          <w:color w:val="auto"/>
+        </w:rPr>
+        <w:t xml:space="preserve">Automated testing tools and metrics to ensure that all changes are thoroughly </w:t>
+      </w:r>
+      <w:r>
+        <w:rPr>
+          <w:color w:val="auto"/>
+        </w:rPr>
+        <w:t>tested,</w:t>
+      </w:r>
+      <w:r>
+        <w:rPr>
+          <w:color w:val="auto"/>
+        </w:rPr>
+        <w:t xml:space="preserve"> and that new code does not </w:t>
+      </w:r>
+      <w:r>
+        <w:rPr>
+          <w:color w:val="auto"/>
+        </w:rPr>
+        <w:lastRenderedPageBreak/>
+        <w:t>introduce bugs or performance issues.</w:t>
+      </w:r>
+    </w:p>
+    <w:p>
+      <w:pPr>
+        <w:pStyle w:val="InfoBlue"/>
+        <w:jc w:val="both"/>
+        <w:rPr>
+          <w:color w:val="auto"/>
+        </w:rPr>
+      </w:pPr>
+      <w:r>
+        <w:rPr>
+          <w:color w:val="auto"/>
+        </w:rPr>
+        <w:t>Overall, the ADHD Task Manager project will use a range of management and technical practices to support an iterative, user-centered development process that delivers high-quality software on a regular basis. The team will track progress in each practice using a variety of tools and metrics, with a focus on continuous improvement and meeting user needs.</w:t>
       </w:r>
     </w:p>
     <w:p>
@@ -3441,8 +3604,6 @@
               </w:rPr>
               <w:t>2/10 – 13</w:t>
             </w:r>
-            <w:bookmarkStart w:id="9" w:name="_GoBack"/>
-            <w:bookmarkEnd w:id="9"/>
             <w:r>
               <w:rPr>
                 <w:sz w:val="16"/>
@@ -3538,7 +3699,7 @@
 </file>
 
 <file path=word/endnotes.xml><?xml version="1.0" encoding="utf-8"?>
-<w:endnotes xmlns:wpc="http://schemas.microsoft.com/office/word/2010/wordprocessingCanvas" xmlns:cx="http://schemas.microsoft.com/office/drawing/2014/chartex" xmlns:cx1="http://schemas.microsoft.com/office/drawing/2015/9/8/chartex" xmlns:cx2="http://schemas.microsoft.com/office/drawing/2015/10/21/chartex" xmlns:cx3="http://schemas.microsoft.com/office/drawing/2016/5/9/chartex" xmlns:cx4="http://schemas.microsoft.com/office/drawing/2016/5/10/chartex" xmlns:cx5="http://schemas.microsoft.com/office/drawing/2016/5/11/chartex" xmlns:mc="http://schemas.openxmlformats.org/markup-compatibility/2006" xmlns:o="urn:schemas-microsoft-com:office:office" xmlns:r="http://schemas.openxmlformats.org/officeDocument/2006/relationships" xmlns:m="http://schemas.openxmlformats.org/officeDocument/2006/math" xmlns:v="urn:schemas-microsoft-com:vml" xmlns:wp14="http://schemas.microsoft.com/office/word/2010/wordprocessingDrawing" xmlns:wp="http://schemas.openxmlformats.org/drawingml/2006/wordprocessingDrawing" xmlns:w10="urn:schemas-microsoft-com:office:word" xmlns:w="http://schemas.openxmlformats.org/wordprocessingml/2006/main" xmlns:w14="http://schemas.microsoft.com/office/word/2010/wordml" xmlns:w15="http://schemas.microsoft.com/office/word/2012/wordml" xmlns:w16se="http://schemas.microsoft.com/office/word/2015/wordml/symex" xmlns:wpg="http://schemas.microsoft.com/office/word/2010/wordprocessingGroup" xmlns:wpi="http://schemas.microsoft.com/office/word/2010/wordprocessingInk" xmlns:wne="http://schemas.microsoft.com/office/word/2006/wordml" xmlns:wps="http://schemas.microsoft.com/office/word/2010/wordprocessingShape" mc:Ignorable="w14 w15 w16se wp14">
+<w:endnotes xmlns:wpc="http://schemas.microsoft.com/office/word/2010/wordprocessingCanvas" xmlns:cx="http://schemas.microsoft.com/office/drawing/2014/chartex" xmlns:cx1="http://schemas.microsoft.com/office/drawing/2015/9/8/chartex" xmlns:cx2="http://schemas.microsoft.com/office/drawing/2015/10/21/chartex" xmlns:cx3="http://schemas.microsoft.com/office/drawing/2016/5/9/chartex" xmlns:cx4="http://schemas.microsoft.com/office/drawing/2016/5/10/chartex" xmlns:cx5="http://schemas.microsoft.com/office/drawing/2016/5/11/chartex" xmlns:cx6="http://schemas.microsoft.com/office/drawing/2016/5/12/chartex" xmlns:cx7="http://schemas.microsoft.com/office/drawing/2016/5/13/chartex" xmlns:cx8="http://schemas.microsoft.com/office/drawing/2016/5/14/chartex" xmlns:mc="http://schemas.openxmlformats.org/markup-compatibility/2006" xmlns:aink="http://schemas.microsoft.com/office/drawing/2016/ink" xmlns:am3d="http://schemas.microsoft.com/office/drawing/2017/model3d" xmlns:o="urn:schemas-microsoft-com:office:office" xmlns:oel="http://schemas.microsoft.com/office/2019/extlst" xmlns:r="http://schemas.openxmlformats.org/officeDocument/2006/relationships" xmlns:m="http://schemas.openxmlformats.org/officeDocument/2006/math" xmlns:v="urn:schemas-microsoft-com:vml" xmlns:wp14="http://schemas.microsoft.com/office/word/2010/wordprocessingDrawing" xmlns:wp="http://schemas.openxmlformats.org/drawingml/2006/wordprocessingDrawing" xmlns:w10="urn:schemas-microsoft-com:office:word" xmlns:w="http://schemas.openxmlformats.org/wordprocessingml/2006/main" xmlns:w14="http://schemas.microsoft.com/office/word/2010/wordml" xmlns:w15="http://schemas.microsoft.com/office/word/2012/wordml" xmlns:w16cex="http://schemas.microsoft.com/office/word/2018/wordml/cex" xmlns:w16cid="http://schemas.microsoft.com/office/word/2016/wordml/cid" xmlns:w16="http://schemas.microsoft.com/office/word/2018/wordml" xmlns:w16du="http://schemas.microsoft.com/office/word/2023/wordml/word16du" xmlns:w16sdtdh="http://schemas.microsoft.com/office/word/2020/wordml/sdtdatahash" xmlns:w16se="http://schemas.microsoft.com/office/word/2015/wordml/symex" xmlns:wpg="http://schemas.microsoft.com/office/word/2010/wordprocessingGroup" xmlns:wpi="http://schemas.microsoft.com/office/word/2010/wordprocessingInk" xmlns:wne="http://schemas.microsoft.com/office/word/2006/wordml" xmlns:wps="http://schemas.microsoft.com/office/word/2010/wordprocessingShape" mc:Ignorable="w14 w15 w16se w16cid w16 w16cex w16sdtdh wp14">
   <w:endnote w:type="separator" w:id="-1">
     <w:p>
       <w:r>
@@ -3557,7 +3718,7 @@
 </file>
 
 <file path=word/footer1.xml><?xml version="1.0" encoding="utf-8"?>
-<w:ftr xmlns:wpc="http://schemas.microsoft.com/office/word/2010/wordprocessingCanvas" xmlns:cx="http://schemas.microsoft.com/office/drawing/2014/chartex" xmlns:cx1="http://schemas.microsoft.com/office/drawing/2015/9/8/chartex" xmlns:cx2="http://schemas.microsoft.com/office/drawing/2015/10/21/chartex" xmlns:cx3="http://schemas.microsoft.com/office/drawing/2016/5/9/chartex" xmlns:cx4="http://schemas.microsoft.com/office/drawing/2016/5/10/chartex" xmlns:cx5="http://schemas.microsoft.com/office/drawing/2016/5/11/chartex" xmlns:mc="http://schemas.openxmlformats.org/markup-compatibility/2006" xmlns:o="urn:schemas-microsoft-com:office:office" xmlns:r="http://schemas.openxmlformats.org/officeDocument/2006/relationships" xmlns:m="http://schemas.openxmlformats.org/officeDocument/2006/math" xmlns:v="urn:schemas-microsoft-com:vml" xmlns:wp14="http://schemas.microsoft.com/office/word/2010/wordprocessingDrawing" xmlns:wp="http://schemas.openxmlformats.org/drawingml/2006/wordprocessingDrawing" xmlns:w10="urn:schemas-microsoft-com:office:word" xmlns:w="http://schemas.openxmlformats.org/wordprocessingml/2006/main" xmlns:w14="http://schemas.microsoft.com/office/word/2010/wordml" xmlns:w15="http://schemas.microsoft.com/office/word/2012/wordml" xmlns:w16se="http://schemas.microsoft.com/office/word/2015/wordml/symex" xmlns:wpg="http://schemas.microsoft.com/office/word/2010/wordprocessingGroup" xmlns:wpi="http://schemas.microsoft.com/office/word/2010/wordprocessingInk" xmlns:wne="http://schemas.microsoft.com/office/word/2006/wordml" xmlns:wps="http://schemas.microsoft.com/office/word/2010/wordprocessingShape" mc:Ignorable="w14 w15 w16se wp14">
+<w:ftr xmlns:wpc="http://schemas.microsoft.com/office/word/2010/wordprocessingCanvas" xmlns:cx="http://schemas.microsoft.com/office/drawing/2014/chartex" xmlns:cx1="http://schemas.microsoft.com/office/drawing/2015/9/8/chartex" xmlns:cx2="http://schemas.microsoft.com/office/drawing/2015/10/21/chartex" xmlns:cx3="http://schemas.microsoft.com/office/drawing/2016/5/9/chartex" xmlns:cx4="http://schemas.microsoft.com/office/drawing/2016/5/10/chartex" xmlns:cx5="http://schemas.microsoft.com/office/drawing/2016/5/11/chartex" xmlns:cx6="http://schemas.microsoft.com/office/drawing/2016/5/12/chartex" xmlns:cx7="http://schemas.microsoft.com/office/drawing/2016/5/13/chartex" xmlns:cx8="http://schemas.microsoft.com/office/drawing/2016/5/14/chartex" xmlns:mc="http://schemas.openxmlformats.org/markup-compatibility/2006" xmlns:aink="http://schemas.microsoft.com/office/drawing/2016/ink" xmlns:am3d="http://schemas.microsoft.com/office/drawing/2017/model3d" xmlns:o="urn:schemas-microsoft-com:office:office" xmlns:oel="http://schemas.microsoft.com/office/2019/extlst" xmlns:r="http://schemas.openxmlformats.org/officeDocument/2006/relationships" xmlns:m="http://schemas.openxmlformats.org/officeDocument/2006/math" xmlns:v="urn:schemas-microsoft-com:vml" xmlns:wp14="http://schemas.microsoft.com/office/word/2010/wordprocessingDrawing" xmlns:wp="http://schemas.openxmlformats.org/drawingml/2006/wordprocessingDrawing" xmlns:w10="urn:schemas-microsoft-com:office:word" xmlns:w="http://schemas.openxmlformats.org/wordprocessingml/2006/main" xmlns:w14="http://schemas.microsoft.com/office/word/2010/wordml" xmlns:w15="http://schemas.microsoft.com/office/word/2012/wordml" xmlns:w16cex="http://schemas.microsoft.com/office/word/2018/wordml/cex" xmlns:w16cid="http://schemas.microsoft.com/office/word/2016/wordml/cid" xmlns:w16="http://schemas.microsoft.com/office/word/2018/wordml" xmlns:w16du="http://schemas.microsoft.com/office/word/2023/wordml/word16du" xmlns:w16sdtdh="http://schemas.microsoft.com/office/word/2020/wordml/sdtdatahash" xmlns:w16se="http://schemas.microsoft.com/office/word/2015/wordml/symex" xmlns:wpg="http://schemas.microsoft.com/office/word/2010/wordprocessingGroup" xmlns:wpi="http://schemas.microsoft.com/office/word/2010/wordprocessingInk" xmlns:wne="http://schemas.microsoft.com/office/word/2006/wordml" xmlns:wps="http://schemas.microsoft.com/office/word/2010/wordprocessingShape" mc:Ignorable="w14 w15 w16se w16cid w16 w16cex w16sdtdh wp14">
   <w:tbl>
     <w:tblPr>
       <w:tblW w:w="0" w:type="auto"/>
@@ -3614,21 +3775,11 @@
           <w:r>
             <w:sym w:font="Symbol" w:char="F0D3"/>
           </w:r>
-          <w:r>
-            <w:fldChar w:fldCharType="begin"/>
-          </w:r>
-          <w:r>
-            <w:instrText xml:space="preserve"> DOCPROPERTY "Company"  \* MERGEFORMAT </w:instrText>
-          </w:r>
-          <w:r>
-            <w:fldChar w:fldCharType="separate"/>
-          </w:r>
-          <w:r>
-            <w:t>Eclipse Process Framework</w:t>
-          </w:r>
-          <w:r>
-            <w:fldChar w:fldCharType="end"/>
-          </w:r>
+          <w:fldSimple w:instr=" DOCPROPERTY &quot;Company&quot;  \* MERGEFORMAT ">
+            <w:r>
+              <w:t>Eclipse Process Framework</w:t>
+            </w:r>
+          </w:fldSimple>
           <w:r>
             <w:t xml:space="preserve">, </w:t>
           </w:r>
@@ -3645,7 +3796,7 @@
             <w:rPr>
               <w:noProof/>
             </w:rPr>
-            <w:t>2017</w:t>
+            <w:t>2023</w:t>
           </w:r>
           <w:r>
             <w:fldChar w:fldCharType="end"/>
@@ -3750,7 +3901,7 @@
 </file>
 
 <file path=word/footnotes.xml><?xml version="1.0" encoding="utf-8"?>
-<w:footnotes xmlns:wpc="http://schemas.microsoft.com/office/word/2010/wordprocessingCanvas" xmlns:cx="http://schemas.microsoft.com/office/drawing/2014/chartex" xmlns:cx1="http://schemas.microsoft.com/office/drawing/2015/9/8/chartex" xmlns:cx2="http://schemas.microsoft.com/office/drawing/2015/10/21/chartex" xmlns:cx3="http://schemas.microsoft.com/office/drawing/2016/5/9/chartex" xmlns:cx4="http://schemas.microsoft.com/office/drawing/2016/5/10/chartex" xmlns:cx5="http://schemas.microsoft.com/office/drawing/2016/5/11/chartex" xmlns:mc="http://schemas.openxmlformats.org/markup-compatibility/2006" xmlns:o="urn:schemas-microsoft-com:office:office" xmlns:r="http://schemas.openxmlformats.org/officeDocument/2006/relationships" xmlns:m="http://schemas.openxmlformats.org/officeDocument/2006/math" xmlns:v="urn:schemas-microsoft-com:vml" xmlns:wp14="http://schemas.microsoft.com/office/word/2010/wordprocessingDrawing" xmlns:wp="http://schemas.openxmlformats.org/drawingml/2006/wordprocessingDrawing" xmlns:w10="urn:schemas-microsoft-com:office:word" xmlns:w="http://schemas.openxmlformats.org/wordprocessingml/2006/main" xmlns:w14="http://schemas.microsoft.com/office/word/2010/wordml" xmlns:w15="http://schemas.microsoft.com/office/word/2012/wordml" xmlns:w16se="http://schemas.microsoft.com/office/word/2015/wordml/symex" xmlns:wpg="http://schemas.microsoft.com/office/word/2010/wordprocessingGroup" xmlns:wpi="http://schemas.microsoft.com/office/word/2010/wordprocessingInk" xmlns:wne="http://schemas.microsoft.com/office/word/2006/wordml" xmlns:wps="http://schemas.microsoft.com/office/word/2010/wordprocessingShape" mc:Ignorable="w14 w15 w16se wp14">
+<w:footnotes xmlns:wpc="http://schemas.microsoft.com/office/word/2010/wordprocessingCanvas" xmlns:cx="http://schemas.microsoft.com/office/drawing/2014/chartex" xmlns:cx1="http://schemas.microsoft.com/office/drawing/2015/9/8/chartex" xmlns:cx2="http://schemas.microsoft.com/office/drawing/2015/10/21/chartex" xmlns:cx3="http://schemas.microsoft.com/office/drawing/2016/5/9/chartex" xmlns:cx4="http://schemas.microsoft.com/office/drawing/2016/5/10/chartex" xmlns:cx5="http://schemas.microsoft.com/office/drawing/2016/5/11/chartex" xmlns:cx6="http://schemas.microsoft.com/office/drawing/2016/5/12/chartex" xmlns:cx7="http://schemas.microsoft.com/office/drawing/2016/5/13/chartex" xmlns:cx8="http://schemas.microsoft.com/office/drawing/2016/5/14/chartex" xmlns:mc="http://schemas.openxmlformats.org/markup-compatibility/2006" xmlns:aink="http://schemas.microsoft.com/office/drawing/2016/ink" xmlns:am3d="http://schemas.microsoft.com/office/drawing/2017/model3d" xmlns:o="urn:schemas-microsoft-com:office:office" xmlns:oel="http://schemas.microsoft.com/office/2019/extlst" xmlns:r="http://schemas.openxmlformats.org/officeDocument/2006/relationships" xmlns:m="http://schemas.openxmlformats.org/officeDocument/2006/math" xmlns:v="urn:schemas-microsoft-com:vml" xmlns:wp14="http://schemas.microsoft.com/office/word/2010/wordprocessingDrawing" xmlns:wp="http://schemas.openxmlformats.org/drawingml/2006/wordprocessingDrawing" xmlns:w10="urn:schemas-microsoft-com:office:word" xmlns:w="http://schemas.openxmlformats.org/wordprocessingml/2006/main" xmlns:w14="http://schemas.microsoft.com/office/word/2010/wordml" xmlns:w15="http://schemas.microsoft.com/office/word/2012/wordml" xmlns:w16cex="http://schemas.microsoft.com/office/word/2018/wordml/cex" xmlns:w16cid="http://schemas.microsoft.com/office/word/2016/wordml/cid" xmlns:w16="http://schemas.microsoft.com/office/word/2018/wordml" xmlns:w16du="http://schemas.microsoft.com/office/word/2023/wordml/word16du" xmlns:w16sdtdh="http://schemas.microsoft.com/office/word/2020/wordml/sdtdatahash" xmlns:w16se="http://schemas.microsoft.com/office/word/2015/wordml/symex" xmlns:wpg="http://schemas.microsoft.com/office/word/2010/wordprocessingGroup" xmlns:wpi="http://schemas.microsoft.com/office/word/2010/wordprocessingInk" xmlns:wne="http://schemas.microsoft.com/office/word/2006/wordml" xmlns:wps="http://schemas.microsoft.com/office/word/2010/wordprocessingShape" mc:Ignorable="w14 w15 w16se w16cid w16 w16cex w16sdtdh wp14">
   <w:footnote w:type="separator" w:id="-1">
     <w:p>
       <w:r>
@@ -3769,7 +3920,7 @@
 </file>
 
 <file path=word/header1.xml><?xml version="1.0" encoding="utf-8"?>
-<w:hdr xmlns:wpc="http://schemas.microsoft.com/office/word/2010/wordprocessingCanvas" xmlns:cx="http://schemas.microsoft.com/office/drawing/2014/chartex" xmlns:cx1="http://schemas.microsoft.com/office/drawing/2015/9/8/chartex" xmlns:cx2="http://schemas.microsoft.com/office/drawing/2015/10/21/chartex" xmlns:cx3="http://schemas.microsoft.com/office/drawing/2016/5/9/chartex" xmlns:cx4="http://schemas.microsoft.com/office/drawing/2016/5/10/chartex" xmlns:cx5="http://schemas.microsoft.com/office/drawing/2016/5/11/chartex" xmlns:mc="http://schemas.openxmlformats.org/markup-compatibility/2006" xmlns:o="urn:schemas-microsoft-com:office:office" xmlns:r="http://schemas.openxmlformats.org/officeDocument/2006/relationships" xmlns:m="http://schemas.openxmlformats.org/officeDocument/2006/math" xmlns:v="urn:schemas-microsoft-com:vml" xmlns:wp14="http://schemas.microsoft.com/office/word/2010/wordprocessingDrawing" xmlns:wp="http://schemas.openxmlformats.org/drawingml/2006/wordprocessingDrawing" xmlns:w10="urn:schemas-microsoft-com:office:word" xmlns:w="http://schemas.openxmlformats.org/wordprocessingml/2006/main" xmlns:w14="http://schemas.microsoft.com/office/word/2010/wordml" xmlns:w15="http://schemas.microsoft.com/office/word/2012/wordml" xmlns:w16se="http://schemas.microsoft.com/office/word/2015/wordml/symex" xmlns:wpg="http://schemas.microsoft.com/office/word/2010/wordprocessingGroup" xmlns:wpi="http://schemas.microsoft.com/office/word/2010/wordprocessingInk" xmlns:wne="http://schemas.microsoft.com/office/word/2006/wordml" xmlns:wps="http://schemas.microsoft.com/office/word/2010/wordprocessingShape" mc:Ignorable="w14 w15 w16se wp14">
+<w:hdr xmlns:wpc="http://schemas.microsoft.com/office/word/2010/wordprocessingCanvas" xmlns:cx="http://schemas.microsoft.com/office/drawing/2014/chartex" xmlns:cx1="http://schemas.microsoft.com/office/drawing/2015/9/8/chartex" xmlns:cx2="http://schemas.microsoft.com/office/drawing/2015/10/21/chartex" xmlns:cx3="http://schemas.microsoft.com/office/drawing/2016/5/9/chartex" xmlns:cx4="http://schemas.microsoft.com/office/drawing/2016/5/10/chartex" xmlns:cx5="http://schemas.microsoft.com/office/drawing/2016/5/11/chartex" xmlns:cx6="http://schemas.microsoft.com/office/drawing/2016/5/12/chartex" xmlns:cx7="http://schemas.microsoft.com/office/drawing/2016/5/13/chartex" xmlns:cx8="http://schemas.microsoft.com/office/drawing/2016/5/14/chartex" xmlns:mc="http://schemas.openxmlformats.org/markup-compatibility/2006" xmlns:aink="http://schemas.microsoft.com/office/drawing/2016/ink" xmlns:am3d="http://schemas.microsoft.com/office/drawing/2017/model3d" xmlns:o="urn:schemas-microsoft-com:office:office" xmlns:oel="http://schemas.microsoft.com/office/2019/extlst" xmlns:r="http://schemas.openxmlformats.org/officeDocument/2006/relationships" xmlns:m="http://schemas.openxmlformats.org/officeDocument/2006/math" xmlns:v="urn:schemas-microsoft-com:vml" xmlns:wp14="http://schemas.microsoft.com/office/word/2010/wordprocessingDrawing" xmlns:wp="http://schemas.openxmlformats.org/drawingml/2006/wordprocessingDrawing" xmlns:w10="urn:schemas-microsoft-com:office:word" xmlns:w="http://schemas.openxmlformats.org/wordprocessingml/2006/main" xmlns:w14="http://schemas.microsoft.com/office/word/2010/wordml" xmlns:w15="http://schemas.microsoft.com/office/word/2012/wordml" xmlns:w16cex="http://schemas.microsoft.com/office/word/2018/wordml/cex" xmlns:w16cid="http://schemas.microsoft.com/office/word/2016/wordml/cid" xmlns:w16="http://schemas.microsoft.com/office/word/2018/wordml" xmlns:w16du="http://schemas.microsoft.com/office/word/2023/wordml/word16du" xmlns:w16sdtdh="http://schemas.microsoft.com/office/word/2020/wordml/sdtdatahash" xmlns:w16se="http://schemas.microsoft.com/office/word/2015/wordml/symex" xmlns:wpg="http://schemas.microsoft.com/office/word/2010/wordprocessingGroup" xmlns:wpi="http://schemas.microsoft.com/office/word/2010/wordprocessingInk" xmlns:wne="http://schemas.microsoft.com/office/word/2006/wordml" xmlns:wps="http://schemas.microsoft.com/office/word/2010/wordprocessingShape" mc:Ignorable="w14 w15 w16se w16cid w16 w16cex w16sdtdh wp14">
   <w:tbl>
     <w:tblPr>
       <w:tblW w:w="0" w:type="auto"/>
@@ -3794,21 +3945,11 @@
           <w:tcW w:w="6379" w:type="dxa"/>
         </w:tcPr>
         <w:p>
-          <w:r>
-            <w:fldChar w:fldCharType="begin"/>
-          </w:r>
-          <w:r>
-            <w:instrText xml:space="preserve"> SUBJECT  \* MERGEFORMAT </w:instrText>
-          </w:r>
-          <w:r>
-            <w:fldChar w:fldCharType="separate"/>
-          </w:r>
-          <w:r>
-            <w:t>&lt;&lt;Project Name&gt;&gt;</w:t>
-          </w:r>
-          <w:r>
-            <w:fldChar w:fldCharType="end"/>
-          </w:r>
+          <w:fldSimple w:instr=" SUBJECT  \* MERGEFORMAT ">
+            <w:r>
+              <w:t>&lt;&lt;Project Name&gt;&gt;</w:t>
+            </w:r>
+          </w:fldSimple>
         </w:p>
       </w:tc>
       <w:tc>
@@ -3835,21 +3976,11 @@
           <w:tcW w:w="6379" w:type="dxa"/>
         </w:tcPr>
         <w:p>
-          <w:r>
-            <w:fldChar w:fldCharType="begin"/>
-          </w:r>
-          <w:r>
-            <w:instrText xml:space="preserve"> TITLE  \* MERGEFORMAT </w:instrText>
-          </w:r>
-          <w:r>
-            <w:fldChar w:fldCharType="separate"/>
-          </w:r>
-          <w:r>
-            <w:t>Project Plan</w:t>
-          </w:r>
-          <w:r>
-            <w:fldChar w:fldCharType="end"/>
-          </w:r>
+          <w:fldSimple w:instr=" TITLE  \* MERGEFORMAT ">
+            <w:r>
+              <w:t>Project Plan</w:t>
+            </w:r>
+          </w:fldSimple>
         </w:p>
       </w:tc>
       <w:tc>
@@ -3858,18 +3989,8 @@
         </w:tcPr>
         <w:p>
           <w:r>
-            <w:t xml:space="preserve">  Date: </w:t>
+            <w:t xml:space="preserve">  Date: 10/01/2006</w:t>
           </w:r>
-          <w:smartTag w:uri="urn:schemas-microsoft-com:office:smarttags" w:element="date">
-            <w:smartTagPr>
-              <w:attr w:name="Month" w:val="10"/>
-              <w:attr w:name="Day" w:val="1"/>
-              <w:attr w:name="Year" w:val="2006"/>
-            </w:smartTagPr>
-            <w:r>
-              <w:t>10/01/2006</w:t>
-            </w:r>
-          </w:smartTag>
         </w:p>
       </w:tc>
     </w:tr>
@@ -3883,7 +4004,7 @@
 </file>
 
 <file path=word/numbering.xml><?xml version="1.0" encoding="utf-8"?>
-<w:numbering xmlns:wpc="http://schemas.microsoft.com/office/word/2010/wordprocessingCanvas" xmlns:cx="http://schemas.microsoft.com/office/drawing/2014/chartex" xmlns:cx1="http://schemas.microsoft.com/office/drawing/2015/9/8/chartex" xmlns:cx2="http://schemas.microsoft.com/office/drawing/2015/10/21/chartex" xmlns:cx3="http://schemas.microsoft.com/office/drawing/2016/5/9/chartex" xmlns:cx4="http://schemas.microsoft.com/office/drawing/2016/5/10/chartex" xmlns:cx5="http://schemas.microsoft.com/office/drawing/2016/5/11/chartex" xmlns:mc="http://schemas.openxmlformats.org/markup-compatibility/2006" xmlns:o="urn:schemas-microsoft-com:office:office" xmlns:r="http://schemas.openxmlformats.org/officeDocument/2006/relationships" xmlns:m="http://schemas.openxmlformats.org/officeDocument/2006/math" xmlns:v="urn:schemas-microsoft-com:vml" xmlns:wp14="http://schemas.microsoft.com/office/word/2010/wordprocessingDrawing" xmlns:wp="http://schemas.openxmlformats.org/drawingml/2006/wordprocessingDrawing" xmlns:w10="urn:schemas-microsoft-com:office:word" xmlns:w="http://schemas.openxmlformats.org/wordprocessingml/2006/main" xmlns:w14="http://schemas.microsoft.com/office/word/2010/wordml" xmlns:w15="http://schemas.microsoft.com/office/word/2012/wordml" xmlns:w16se="http://schemas.microsoft.com/office/word/2015/wordml/symex" xmlns:wpg="http://schemas.microsoft.com/office/word/2010/wordprocessingGroup" xmlns:wpi="http://schemas.microsoft.com/office/word/2010/wordprocessingInk" xmlns:wne="http://schemas.microsoft.com/office/word/2006/wordml" xmlns:wps="http://schemas.microsoft.com/office/word/2010/wordprocessingShape" mc:Ignorable="w14 w15 w16se wp14">
+<w:numbering xmlns:wpc="http://schemas.microsoft.com/office/word/2010/wordprocessingCanvas" xmlns:cx="http://schemas.microsoft.com/office/drawing/2014/chartex" xmlns:cx1="http://schemas.microsoft.com/office/drawing/2015/9/8/chartex" xmlns:cx2="http://schemas.microsoft.com/office/drawing/2015/10/21/chartex" xmlns:cx3="http://schemas.microsoft.com/office/drawing/2016/5/9/chartex" xmlns:cx4="http://schemas.microsoft.com/office/drawing/2016/5/10/chartex" xmlns:cx5="http://schemas.microsoft.com/office/drawing/2016/5/11/chartex" xmlns:cx6="http://schemas.microsoft.com/office/drawing/2016/5/12/chartex" xmlns:cx7="http://schemas.microsoft.com/office/drawing/2016/5/13/chartex" xmlns:cx8="http://schemas.microsoft.com/office/drawing/2016/5/14/chartex" xmlns:mc="http://schemas.openxmlformats.org/markup-compatibility/2006" xmlns:aink="http://schemas.microsoft.com/office/drawing/2016/ink" xmlns:am3d="http://schemas.microsoft.com/office/drawing/2017/model3d" xmlns:o="urn:schemas-microsoft-com:office:office" xmlns:oel="http://schemas.microsoft.com/office/2019/extlst" xmlns:r="http://schemas.openxmlformats.org/officeDocument/2006/relationships" xmlns:m="http://schemas.openxmlformats.org/officeDocument/2006/math" xmlns:v="urn:schemas-microsoft-com:vml" xmlns:wp14="http://schemas.microsoft.com/office/word/2010/wordprocessingDrawing" xmlns:wp="http://schemas.openxmlformats.org/drawingml/2006/wordprocessingDrawing" xmlns:w10="urn:schemas-microsoft-com:office:word" xmlns:w="http://schemas.openxmlformats.org/wordprocessingml/2006/main" xmlns:w14="http://schemas.microsoft.com/office/word/2010/wordml" xmlns:w15="http://schemas.microsoft.com/office/word/2012/wordml" xmlns:w16cex="http://schemas.microsoft.com/office/word/2018/wordml/cex" xmlns:w16cid="http://schemas.microsoft.com/office/word/2016/wordml/cid" xmlns:w16="http://schemas.microsoft.com/office/word/2018/wordml" xmlns:w16du="http://schemas.microsoft.com/office/word/2023/wordml/word16du" xmlns:w16sdtdh="http://schemas.microsoft.com/office/word/2020/wordml/sdtdatahash" xmlns:w16se="http://schemas.microsoft.com/office/word/2015/wordml/symex" xmlns:wpg="http://schemas.microsoft.com/office/word/2010/wordprocessingGroup" xmlns:wpi="http://schemas.microsoft.com/office/word/2010/wordprocessingInk" xmlns:wne="http://schemas.microsoft.com/office/word/2006/wordml" xmlns:wps="http://schemas.microsoft.com/office/word/2010/wordprocessingShape" mc:Ignorable="w14 w15 w16se w16cid w16 w16cex w16sdtdh wp14">
   <w:abstractNum w:abstractNumId="0" w15:restartNumberingAfterBreak="0">
     <w:nsid w:val="FFFFFFFB"/>
     <w:multiLevelType w:val="multilevel"/>
@@ -4182,6 +4303,119 @@
     </w:lvl>
   </w:abstractNum>
   <w:abstractNum w:abstractNumId="3" w15:restartNumberingAfterBreak="0">
+    <w:nsid w:val="0D6A452C"/>
+    <w:multiLevelType w:val="hybridMultilevel"/>
+    <w:tmpl w:val="B3BA9D1E"/>
+    <w:lvl w:ilvl="0" w:tplc="08090001">
+      <w:start w:val="1"/>
+      <w:numFmt w:val="bullet"/>
+      <w:lvlText w:val=""/>
+      <w:lvlJc w:val="left"/>
+      <w:pPr>
+        <w:ind w:left="1080" w:hanging="360"/>
+      </w:pPr>
+      <w:rPr>
+        <w:rFonts w:ascii="Symbol" w:hAnsi="Symbol" w:hint="default"/>
+      </w:rPr>
+    </w:lvl>
+    <w:lvl w:ilvl="1" w:tplc="08090003" w:tentative="1">
+      <w:start w:val="1"/>
+      <w:numFmt w:val="bullet"/>
+      <w:lvlText w:val="o"/>
+      <w:lvlJc w:val="left"/>
+      <w:pPr>
+        <w:ind w:left="1800" w:hanging="360"/>
+      </w:pPr>
+      <w:rPr>
+        <w:rFonts w:ascii="Courier New" w:hAnsi="Courier New" w:cs="Courier New" w:hint="default"/>
+      </w:rPr>
+    </w:lvl>
+    <w:lvl w:ilvl="2" w:tplc="08090005" w:tentative="1">
+      <w:start w:val="1"/>
+      <w:numFmt w:val="bullet"/>
+      <w:lvlText w:val=""/>
+      <w:lvlJc w:val="left"/>
+      <w:pPr>
+        <w:ind w:left="2520" w:hanging="360"/>
+      </w:pPr>
+      <w:rPr>
+        <w:rFonts w:ascii="Wingdings" w:hAnsi="Wingdings" w:hint="default"/>
+      </w:rPr>
+    </w:lvl>
+    <w:lvl w:ilvl="3" w:tplc="08090001" w:tentative="1">
+      <w:start w:val="1"/>
+      <w:numFmt w:val="bullet"/>
+      <w:lvlText w:val=""/>
+      <w:lvlJc w:val="left"/>
+      <w:pPr>
+        <w:ind w:left="3240" w:hanging="360"/>
+      </w:pPr>
+      <w:rPr>
+        <w:rFonts w:ascii="Symbol" w:hAnsi="Symbol" w:hint="default"/>
+      </w:rPr>
+    </w:lvl>
+    <w:lvl w:ilvl="4" w:tplc="08090003" w:tentative="1">
+      <w:start w:val="1"/>
+      <w:numFmt w:val="bullet"/>
+      <w:lvlText w:val="o"/>
+      <w:lvlJc w:val="left"/>
+      <w:pPr>
+        <w:ind w:left="3960" w:hanging="360"/>
+      </w:pPr>
+      <w:rPr>
+        <w:rFonts w:ascii="Courier New" w:hAnsi="Courier New" w:cs="Courier New" w:hint="default"/>
+      </w:rPr>
+    </w:lvl>
+    <w:lvl w:ilvl="5" w:tplc="08090005" w:tentative="1">
+      <w:start w:val="1"/>
+      <w:numFmt w:val="bullet"/>
+      <w:lvlText w:val=""/>
+      <w:lvlJc w:val="left"/>
+      <w:pPr>
+        <w:ind w:left="4680" w:hanging="360"/>
+      </w:pPr>
+      <w:rPr>
+        <w:rFonts w:ascii="Wingdings" w:hAnsi="Wingdings" w:hint="default"/>
+      </w:rPr>
+    </w:lvl>
+    <w:lvl w:ilvl="6" w:tplc="08090001" w:tentative="1">
+      <w:start w:val="1"/>
+      <w:numFmt w:val="bullet"/>
+      <w:lvlText w:val=""/>
+      <w:lvlJc w:val="left"/>
+      <w:pPr>
+        <w:ind w:left="5400" w:hanging="360"/>
+      </w:pPr>
+      <w:rPr>
+        <w:rFonts w:ascii="Symbol" w:hAnsi="Symbol" w:hint="default"/>
+      </w:rPr>
+    </w:lvl>
+    <w:lvl w:ilvl="7" w:tplc="08090003" w:tentative="1">
+      <w:start w:val="1"/>
+      <w:numFmt w:val="bullet"/>
+      <w:lvlText w:val="o"/>
+      <w:lvlJc w:val="left"/>
+      <w:pPr>
+        <w:ind w:left="6120" w:hanging="360"/>
+      </w:pPr>
+      <w:rPr>
+        <w:rFonts w:ascii="Courier New" w:hAnsi="Courier New" w:cs="Courier New" w:hint="default"/>
+      </w:rPr>
+    </w:lvl>
+    <w:lvl w:ilvl="8" w:tplc="08090005" w:tentative="1">
+      <w:start w:val="1"/>
+      <w:numFmt w:val="bullet"/>
+      <w:lvlText w:val=""/>
+      <w:lvlJc w:val="left"/>
+      <w:pPr>
+        <w:ind w:left="6840" w:hanging="360"/>
+      </w:pPr>
+      <w:rPr>
+        <w:rFonts w:ascii="Wingdings" w:hAnsi="Wingdings" w:hint="default"/>
+      </w:rPr>
+    </w:lvl>
+  </w:abstractNum>
+  <w:abstractNum w:abstractNumId="4" w15:restartNumberingAfterBreak="0">
     <w:nsid w:val="1FAD701D"/>
     <w:multiLevelType w:val="multilevel"/>
     <w:tmpl w:val="64B639CA"/>
@@ -4257,7 +4491,7 @@
       <w:lvlJc w:val="left"/>
     </w:lvl>
   </w:abstractNum>
-  <w:abstractNum w:abstractNumId="4" w15:restartNumberingAfterBreak="0">
+  <w:abstractNum w:abstractNumId="5" w15:restartNumberingAfterBreak="0">
     <w:nsid w:val="28C11DE9"/>
     <w:multiLevelType w:val="multilevel"/>
     <w:tmpl w:val="C0D891C6"/>
@@ -4343,7 +4577,7 @@
       <w:lvlJc w:val="left"/>
     </w:lvl>
   </w:abstractNum>
-  <w:abstractNum w:abstractNumId="5" w15:restartNumberingAfterBreak="0">
+  <w:abstractNum w:abstractNumId="6" w15:restartNumberingAfterBreak="0">
     <w:nsid w:val="33AA2FF0"/>
     <w:multiLevelType w:val="hybridMultilevel"/>
     <w:tmpl w:val="6DF4A3B2"/>
@@ -4483,7 +4717,7 @@
       </w:rPr>
     </w:lvl>
   </w:abstractNum>
-  <w:abstractNum w:abstractNumId="6" w15:restartNumberingAfterBreak="0">
+  <w:abstractNum w:abstractNumId="7" w15:restartNumberingAfterBreak="0">
     <w:nsid w:val="49D94CAF"/>
     <w:multiLevelType w:val="hybridMultilevel"/>
     <w:tmpl w:val="3E5250E8"/>
@@ -4623,7 +4857,7 @@
       </w:rPr>
     </w:lvl>
   </w:abstractNum>
-  <w:abstractNum w:abstractNumId="7" w15:restartNumberingAfterBreak="0">
+  <w:abstractNum w:abstractNumId="8" w15:restartNumberingAfterBreak="0">
     <w:nsid w:val="6A7B327F"/>
     <w:multiLevelType w:val="hybridMultilevel"/>
     <w:tmpl w:val="335E1E8E"/>
@@ -4740,7 +4974,93 @@
       </w:pPr>
     </w:lvl>
   </w:abstractNum>
-  <w:abstractNum w:abstractNumId="8" w15:restartNumberingAfterBreak="0">
+  <w:abstractNum w:abstractNumId="9" w15:restartNumberingAfterBreak="0">
+    <w:nsid w:val="6E174183"/>
+    <w:multiLevelType w:val="hybridMultilevel"/>
+    <w:tmpl w:val="3276527C"/>
+    <w:lvl w:ilvl="0" w:tplc="0809000F">
+      <w:start w:val="1"/>
+      <w:numFmt w:val="decimal"/>
+      <w:lvlText w:val="%1."/>
+      <w:lvlJc w:val="left"/>
+      <w:pPr>
+        <w:ind w:left="1080" w:hanging="360"/>
+      </w:pPr>
+    </w:lvl>
+    <w:lvl w:ilvl="1" w:tplc="08090019" w:tentative="1">
+      <w:start w:val="1"/>
+      <w:numFmt w:val="lowerLetter"/>
+      <w:lvlText w:val="%2."/>
+      <w:lvlJc w:val="left"/>
+      <w:pPr>
+        <w:ind w:left="1800" w:hanging="360"/>
+      </w:pPr>
+    </w:lvl>
+    <w:lvl w:ilvl="2" w:tplc="0809001B" w:tentative="1">
+      <w:start w:val="1"/>
+      <w:numFmt w:val="lowerRoman"/>
+      <w:lvlText w:val="%3."/>
+      <w:lvlJc w:val="right"/>
+      <w:pPr>
+        <w:ind w:left="2520" w:hanging="180"/>
+      </w:pPr>
+    </w:lvl>
+    <w:lvl w:ilvl="3" w:tplc="0809000F" w:tentative="1">
+      <w:start w:val="1"/>
+      <w:numFmt w:val="decimal"/>
+      <w:lvlText w:val="%4."/>
+      <w:lvlJc w:val="left"/>
+      <w:pPr>
+        <w:ind w:left="3240" w:hanging="360"/>
+      </w:pPr>
+    </w:lvl>
+    <w:lvl w:ilvl="4" w:tplc="08090019" w:tentative="1">
+      <w:start w:val="1"/>
+      <w:numFmt w:val="lowerLetter"/>
+      <w:lvlText w:val="%5."/>
+      <w:lvlJc w:val="left"/>
+      <w:pPr>
+        <w:ind w:left="3960" w:hanging="360"/>
+      </w:pPr>
+    </w:lvl>
+    <w:lvl w:ilvl="5" w:tplc="0809001B" w:tentative="1">
+      <w:start w:val="1"/>
+      <w:numFmt w:val="lowerRoman"/>
+      <w:lvlText w:val="%6."/>
+      <w:lvlJc w:val="right"/>
+      <w:pPr>
+        <w:ind w:left="4680" w:hanging="180"/>
+      </w:pPr>
+    </w:lvl>
+    <w:lvl w:ilvl="6" w:tplc="0809000F" w:tentative="1">
+      <w:start w:val="1"/>
+      <w:numFmt w:val="decimal"/>
+      <w:lvlText w:val="%7."/>
+      <w:lvlJc w:val="left"/>
+      <w:pPr>
+        <w:ind w:left="5400" w:hanging="360"/>
+      </w:pPr>
+    </w:lvl>
+    <w:lvl w:ilvl="7" w:tplc="08090019" w:tentative="1">
+      <w:start w:val="1"/>
+      <w:numFmt w:val="lowerLetter"/>
+      <w:lvlText w:val="%8."/>
+      <w:lvlJc w:val="left"/>
+      <w:pPr>
+        <w:ind w:left="6120" w:hanging="360"/>
+      </w:pPr>
+    </w:lvl>
+    <w:lvl w:ilvl="8" w:tplc="0809001B" w:tentative="1">
+      <w:start w:val="1"/>
+      <w:numFmt w:val="lowerRoman"/>
+      <w:lvlText w:val="%9."/>
+      <w:lvlJc w:val="right"/>
+      <w:pPr>
+        <w:ind w:left="6840" w:hanging="180"/>
+      </w:pPr>
+    </w:lvl>
+  </w:abstractNum>
+  <w:abstractNum w:abstractNumId="10" w15:restartNumberingAfterBreak="0">
     <w:nsid w:val="6ECA7869"/>
     <w:multiLevelType w:val="hybridMultilevel"/>
     <w:tmpl w:val="F01AA1BA"/>
@@ -4880,7 +5200,7 @@
       </w:rPr>
     </w:lvl>
   </w:abstractNum>
-  <w:abstractNum w:abstractNumId="9" w15:restartNumberingAfterBreak="0">
+  <w:abstractNum w:abstractNumId="11" w15:restartNumberingAfterBreak="0">
     <w:nsid w:val="78D42EE2"/>
     <w:multiLevelType w:val="multilevel"/>
     <w:tmpl w:val="BE4E5626"/>
@@ -4996,7 +5316,7 @@
       </w:pPr>
     </w:lvl>
   </w:abstractNum>
-  <w:abstractNum w:abstractNumId="10" w15:restartNumberingAfterBreak="0">
+  <w:abstractNum w:abstractNumId="12" w15:restartNumberingAfterBreak="0">
     <w:nsid w:val="7E9B626D"/>
     <w:multiLevelType w:val="multilevel"/>
     <w:tmpl w:val="2B5CE9E2"/>
@@ -5072,44 +5392,50 @@
       <w:lvlJc w:val="left"/>
     </w:lvl>
   </w:abstractNum>
-  <w:num w:numId="1">
+  <w:num w:numId="1" w16cid:durableId="1583906288">
     <w:abstractNumId w:val="0"/>
   </w:num>
-  <w:num w:numId="2">
+  <w:num w:numId="2" w16cid:durableId="1949703203">
+    <w:abstractNumId w:val="6"/>
+  </w:num>
+  <w:num w:numId="3" w16cid:durableId="1006518882">
+    <w:abstractNumId w:val="7"/>
+  </w:num>
+  <w:num w:numId="4" w16cid:durableId="292950916">
     <w:abstractNumId w:val="5"/>
   </w:num>
-  <w:num w:numId="3">
-    <w:abstractNumId w:val="6"/>
-  </w:num>
-  <w:num w:numId="4">
+  <w:num w:numId="5" w16cid:durableId="1704086521">
     <w:abstractNumId w:val="4"/>
   </w:num>
-  <w:num w:numId="5">
-    <w:abstractNumId w:val="3"/>
-  </w:num>
-  <w:num w:numId="6">
+  <w:num w:numId="6" w16cid:durableId="1362852095">
     <w:abstractNumId w:val="2"/>
   </w:num>
-  <w:num w:numId="7">
+  <w:num w:numId="7" w16cid:durableId="1565414556">
+    <w:abstractNumId w:val="12"/>
+  </w:num>
+  <w:num w:numId="8" w16cid:durableId="318310092">
+    <w:abstractNumId w:val="8"/>
+  </w:num>
+  <w:num w:numId="9" w16cid:durableId="1492718762">
+    <w:abstractNumId w:val="11"/>
+  </w:num>
+  <w:num w:numId="10" w16cid:durableId="1761100766">
+    <w:abstractNumId w:val="1"/>
+  </w:num>
+  <w:num w:numId="11" w16cid:durableId="395934498">
     <w:abstractNumId w:val="10"/>
   </w:num>
-  <w:num w:numId="8">
-    <w:abstractNumId w:val="7"/>
-  </w:num>
-  <w:num w:numId="9">
+  <w:num w:numId="12" w16cid:durableId="746539822">
     <w:abstractNumId w:val="9"/>
   </w:num>
-  <w:num w:numId="10">
-    <w:abstractNumId w:val="1"/>
-  </w:num>
-  <w:num w:numId="11">
-    <w:abstractNumId w:val="8"/>
+  <w:num w:numId="13" w16cid:durableId="1635021948">
+    <w:abstractNumId w:val="3"/>
   </w:num>
 </w:numbering>
 </file>
 
 <file path=word/styles.xml><?xml version="1.0" encoding="utf-8"?>
-<w:styles xmlns:mc="http://schemas.openxmlformats.org/markup-compatibility/2006" xmlns:r="http://schemas.openxmlformats.org/officeDocument/2006/relationships" xmlns:w="http://schemas.openxmlformats.org/wordprocessingml/2006/main" xmlns:w14="http://schemas.microsoft.com/office/word/2010/wordml" xmlns:w15="http://schemas.microsoft.com/office/word/2012/wordml" xmlns:w16se="http://schemas.microsoft.com/office/word/2015/wordml/symex" mc:Ignorable="w14 w15 w16se">
+<w:styles xmlns:mc="http://schemas.openxmlformats.org/markup-compatibility/2006" xmlns:r="http://schemas.openxmlformats.org/officeDocument/2006/relationships" xmlns:w="http://schemas.openxmlformats.org/wordprocessingml/2006/main" xmlns:w14="http://schemas.microsoft.com/office/word/2010/wordml" xmlns:w15="http://schemas.microsoft.com/office/word/2012/wordml" xmlns:w16cex="http://schemas.microsoft.com/office/word/2018/wordml/cex" xmlns:w16cid="http://schemas.microsoft.com/office/word/2016/wordml/cid" xmlns:w16="http://schemas.microsoft.com/office/word/2018/wordml" xmlns:w16sdtdh="http://schemas.microsoft.com/office/word/2020/wordml/sdtdatahash" xmlns:w16se="http://schemas.microsoft.com/office/word/2015/wordml/symex" mc:Ignorable="w14 w15 w16se w16cid w16 w16cex w16sdtdh">
   <w:docDefaults>
     <w:rPrDefault>
       <w:rPr>
@@ -5119,7 +5445,7 @@
     </w:rPrDefault>
     <w:pPrDefault/>
   </w:docDefaults>
-  <w:latentStyles w:defLockedState="0" w:defUIPriority="99" w:defSemiHidden="0" w:defUnhideWhenUsed="0" w:defQFormat="0" w:count="374">
+  <w:latentStyles w:defLockedState="0" w:defUIPriority="99" w:defSemiHidden="0" w:defUnhideWhenUsed="0" w:defQFormat="0" w:count="376">
     <w:lsdException w:name="Normal" w:uiPriority="0" w:qFormat="1"/>
     <w:lsdException w:name="heading 1" w:uiPriority="9" w:qFormat="1"/>
     <w:lsdException w:name="heading 2" w:uiPriority="9" w:qFormat="1"/>
@@ -5269,11 +5595,10 @@
     <w:lsdException w:name="Table Professional" w:semiHidden="1" w:unhideWhenUsed="1"/>
     <w:lsdException w:name="Table Subtle 1" w:semiHidden="1" w:unhideWhenUsed="1"/>
     <w:lsdException w:name="Table Subtle 2" w:semiHidden="1" w:unhideWhenUsed="1"/>
-    <w:lsdException w:name="Table Web 2" w:semiHidden="1" w:unhideWhenUsed="1"/>
+    <w:lsdException w:name="Table Web 1" w:semiHidden="1" w:unhideWhenUsed="1"/>
     <w:lsdException w:name="Table Web 3" w:semiHidden="1" w:unhideWhenUsed="1"/>
     <w:lsdException w:name="Balloon Text" w:semiHidden="1" w:unhideWhenUsed="1"/>
     <w:lsdException w:name="Table Grid" w:uiPriority="39"/>
-    <w:lsdException w:name="Table Theme" w:semiHidden="1" w:unhideWhenUsed="1"/>
     <w:lsdException w:name="Placeholder Text" w:semiHidden="1"/>
     <w:lsdException w:name="No Spacing" w:uiPriority="1" w:qFormat="1"/>
     <w:lsdException w:name="Light Shading" w:uiPriority="60"/>
@@ -5492,6 +5817,8 @@
     <w:lsdException w:name="Mention" w:semiHidden="1" w:unhideWhenUsed="1"/>
     <w:lsdException w:name="Smart Hyperlink" w:semiHidden="1" w:unhideWhenUsed="1"/>
     <w:lsdException w:name="Hashtag" w:semiHidden="1" w:unhideWhenUsed="1"/>
+    <w:lsdException w:name="Unresolved Mention" w:semiHidden="1" w:unhideWhenUsed="1"/>
+    <w:lsdException w:name="Smart Link" w:semiHidden="1" w:unhideWhenUsed="1"/>
   </w:latentStyles>
   <w:style w:type="paragraph" w:default="1" w:styleId="Normal">
     <w:name w:val="Normal"/>

</xml_diff>

<commit_message>
Update for completion of 4.1,4.2 of iteration plan
</commit_message>
<xml_diff>
--- a/LCOM Documents/Iteration2/LCOMProjectPlan.docx
+++ b/LCOM Documents/Iteration2/LCOMProjectPlan.docx
@@ -60,6 +60,8 @@
         <w:pStyle w:val="InfoBlue"/>
         <w:rPr>
           <w:rFonts w:ascii="Times New Roman" w:hAnsi="Times New Roman"/>
+          <w:sz w:val="24"/>
+          <w:szCs w:val="24"/>
         </w:rPr>
       </w:pPr>
       <w:bookmarkStart w:id="0" w:name="_Toc524312826"/>
@@ -73,11 +75,13 @@
         <w:pStyle w:val="Heading1"/>
         <w:rPr>
           <w:rFonts w:ascii="Times New Roman" w:hAnsi="Times New Roman"/>
+          <w:szCs w:val="24"/>
         </w:rPr>
       </w:pPr>
       <w:r>
         <w:rPr>
           <w:rFonts w:ascii="Times New Roman" w:hAnsi="Times New Roman"/>
+          <w:szCs w:val="24"/>
         </w:rPr>
         <w:t>Introduction</w:t>
       </w:r>
@@ -86,205 +90,643 @@
     </w:p>
     <w:p>
       <w:pPr>
-        <w:pStyle w:val="InfoBlue"/>
-        <w:rPr>
-          <w:rFonts w:ascii="Times New Roman" w:hAnsi="Times New Roman"/>
-        </w:rPr>
-      </w:pPr>
-      <w:r>
-        <w:rPr>
-          <w:rFonts w:ascii="Times New Roman" w:hAnsi="Times New Roman"/>
-        </w:rPr>
-        <w:t>[</w:t>
-      </w:r>
-      <w:r>
-        <w:rPr>
-          <w:rFonts w:ascii="Times New Roman" w:hAnsi="Times New Roman"/>
-        </w:rPr>
-        <w:t>Briefly describe the content of the project plan</w:t>
-      </w:r>
-      <w:r>
-        <w:rPr>
-          <w:rFonts w:ascii="Times New Roman" w:hAnsi="Times New Roman"/>
-        </w:rPr>
-        <w:t>.</w:t>
-      </w:r>
-      <w:r>
-        <w:rPr>
-          <w:rFonts w:ascii="Times New Roman" w:hAnsi="Times New Roman"/>
-        </w:rPr>
-        <w:t>]</w:t>
-      </w:r>
-    </w:p>
-    <w:p>
-      <w:pPr>
-        <w:pStyle w:val="Heading1"/>
-        <w:rPr>
-          <w:rFonts w:ascii="Times New Roman" w:hAnsi="Times New Roman"/>
+        <w:pStyle w:val="tiptap-paragraph"/>
+        <w:rPr>
+          <w:sz w:val="20"/>
+          <w:szCs w:val="20"/>
         </w:rPr>
       </w:pPr>
       <w:bookmarkStart w:id="5" w:name="_Toc524312837"/>
       <w:bookmarkStart w:id="6" w:name="_Toc20734060"/>
       <w:r>
         <w:rPr>
+          <w:sz w:val="20"/>
+          <w:szCs w:val="20"/>
+        </w:rPr>
+        <w:t xml:space="preserve">As we journey through our rapidly evolving and highly versatile society, individuals afflicted with ADHD encounter specific obstacles in seamlessly managing their daily tasks and enhancing overall productivity. Comprising symptoms such as limited attention span, impulsiveness, and hyperactivity, these traits hinder the effective execution of responsibilities while redirecting focus from designated assignments. Seeking to alleviate this dilemma, we </w:t>
+      </w:r>
+      <w:proofErr w:type="spellStart"/>
+      <w:r>
+        <w:rPr>
+          <w:sz w:val="20"/>
+          <w:szCs w:val="20"/>
+        </w:rPr>
+        <w:t>endeavor</w:t>
+      </w:r>
+      <w:proofErr w:type="spellEnd"/>
+      <w:r>
+        <w:rPr>
+          <w:sz w:val="20"/>
+          <w:szCs w:val="20"/>
+        </w:rPr>
+        <w:t xml:space="preserve"> to develop a comprehensive mobile app — the ADHD Task Manager — tailored exclusively for individuals living with ADHD to streamline mundane chores and optimize performance levels.</w:t>
+      </w:r>
+    </w:p>
+    <w:p>
+      <w:pPr>
+        <w:pStyle w:val="tiptap-paragraph"/>
+        <w:rPr>
+          <w:sz w:val="20"/>
+          <w:szCs w:val="20"/>
+        </w:rPr>
+      </w:pPr>
+      <w:r>
+        <w:rPr>
+          <w:sz w:val="20"/>
+          <w:szCs w:val="20"/>
+        </w:rPr>
+        <w:t xml:space="preserve">The main goal of the ADHD Task Manager is to offer a user-friendly, </w:t>
+      </w:r>
+      <w:proofErr w:type="gramStart"/>
+      <w:r>
+        <w:rPr>
+          <w:sz w:val="20"/>
+          <w:szCs w:val="20"/>
+        </w:rPr>
+        <w:t>interactive</w:t>
+      </w:r>
+      <w:proofErr w:type="gramEnd"/>
+      <w:r>
+        <w:rPr>
+          <w:sz w:val="20"/>
+          <w:szCs w:val="20"/>
+        </w:rPr>
+        <w:t xml:space="preserve"> and multifaceted solution that enables individuals to boost their productivity by staying on top of their schedule as well as managing time effectively. This software will present users with a range of diverse tools and features such as customized reminders, scrutiny and evaluation of time use, prioritization of tasks alongside monitoring one's progress over time. With these functions interwoven into the app, it allows users to establish personalized routines custom-tailored to suit not just one's distinctive necessities but also preferences in order stay organized and increase efficiency.</w:t>
+      </w:r>
+    </w:p>
+    <w:p>
+      <w:pPr>
+        <w:pStyle w:val="tiptap-paragraph"/>
+        <w:rPr>
+          <w:sz w:val="20"/>
+          <w:szCs w:val="20"/>
+        </w:rPr>
+      </w:pPr>
+      <w:r>
+        <w:rPr>
+          <w:sz w:val="20"/>
+          <w:szCs w:val="20"/>
+        </w:rPr>
+        <w:t xml:space="preserve">This strategy comprehensively outlines the various stages integral to creating an effective ADHD Task Manager. It begins with initial brainstorming and exploration, eventually culminating in its eventual release and maintenance. This document will detail each phase's objectives, restrictions, desired outcomes alongside crucial resources and schedules. The </w:t>
+      </w:r>
+      <w:proofErr w:type="gramStart"/>
+      <w:r>
+        <w:rPr>
+          <w:sz w:val="20"/>
+          <w:szCs w:val="20"/>
+        </w:rPr>
+        <w:t>ultimate aim</w:t>
+      </w:r>
+      <w:proofErr w:type="gramEnd"/>
+      <w:r>
+        <w:rPr>
+          <w:sz w:val="20"/>
+          <w:szCs w:val="20"/>
+        </w:rPr>
+        <w:t xml:space="preserve"> of our plan is a </w:t>
+      </w:r>
+      <w:r>
+        <w:rPr>
+          <w:sz w:val="20"/>
+          <w:szCs w:val="20"/>
+        </w:rPr>
+        <w:t>skilfully</w:t>
+      </w:r>
+      <w:r>
+        <w:rPr>
+          <w:sz w:val="20"/>
+          <w:szCs w:val="20"/>
+        </w:rPr>
+        <w:t xml:space="preserve"> constructed application that empowers those with ADHD to improve their independent time management skills, leading them closer towards fulfilling their true potential.</w:t>
+      </w:r>
+    </w:p>
+    <w:p>
+      <w:pPr>
+        <w:pStyle w:val="tiptap-paragraph"/>
+        <w:rPr>
+          <w:sz w:val="20"/>
+          <w:szCs w:val="20"/>
+        </w:rPr>
+      </w:pPr>
+    </w:p>
+    <w:p>
+      <w:pPr>
+        <w:pStyle w:val="Heading1"/>
+        <w:rPr>
           <w:rFonts w:ascii="Times New Roman" w:hAnsi="Times New Roman"/>
+          <w:szCs w:val="24"/>
+        </w:rPr>
+      </w:pPr>
+      <w:r>
+        <w:rPr>
+          <w:rFonts w:ascii="Times New Roman" w:hAnsi="Times New Roman"/>
+          <w:szCs w:val="24"/>
         </w:rPr>
         <w:t xml:space="preserve">Project </w:t>
       </w:r>
       <w:r>
         <w:rPr>
           <w:rFonts w:ascii="Times New Roman" w:hAnsi="Times New Roman"/>
+          <w:szCs w:val="24"/>
         </w:rPr>
         <w:t>o</w:t>
       </w:r>
       <w:r>
         <w:rPr>
           <w:rFonts w:ascii="Times New Roman" w:hAnsi="Times New Roman"/>
+          <w:szCs w:val="24"/>
         </w:rPr>
         <w:t>rganization</w:t>
       </w:r>
       <w:bookmarkEnd w:id="5"/>
       <w:bookmarkEnd w:id="6"/>
-    </w:p>
-    <w:p>
-      <w:pPr>
-        <w:pStyle w:val="InfoBlue"/>
-        <w:jc w:val="both"/>
+      <w:r>
         <w:rPr>
           <w:rFonts w:ascii="Times New Roman" w:hAnsi="Times New Roman"/>
-        </w:rPr>
-      </w:pPr>
-      <w:r>
-        <w:rPr>
-          <w:rFonts w:ascii="Times New Roman" w:hAnsi="Times New Roman"/>
-        </w:rPr>
-        <w:t>[</w:t>
-      </w:r>
-      <w:r>
-        <w:rPr>
-          <w:rFonts w:ascii="Times New Roman" w:hAnsi="Times New Roman"/>
-        </w:rPr>
-        <w:t>Introduce the project team, team members</w:t>
-      </w:r>
-      <w:r>
-        <w:rPr>
-          <w:rFonts w:ascii="Times New Roman" w:hAnsi="Times New Roman"/>
-        </w:rPr>
-        <w:t>,</w:t>
-      </w:r>
-      <w:r>
-        <w:rPr>
-          <w:rFonts w:ascii="Times New Roman" w:hAnsi="Times New Roman"/>
-        </w:rPr>
-        <w:t xml:space="preserve"> and</w:t>
-      </w:r>
-      <w:r>
-        <w:rPr>
-          <w:rFonts w:ascii="Times New Roman" w:hAnsi="Times New Roman"/>
-        </w:rPr>
-        <w:t xml:space="preserve"> roles</w:t>
-      </w:r>
-      <w:r>
-        <w:rPr>
-          <w:rFonts w:ascii="Times New Roman" w:hAnsi="Times New Roman"/>
-        </w:rPr>
-        <w:t xml:space="preserve"> that</w:t>
-      </w:r>
-      <w:r>
-        <w:rPr>
-          <w:rFonts w:ascii="Times New Roman" w:hAnsi="Times New Roman"/>
-        </w:rPr>
-        <w:t xml:space="preserve"> </w:t>
-      </w:r>
-      <w:r>
-        <w:rPr>
-          <w:rFonts w:ascii="Times New Roman" w:hAnsi="Times New Roman"/>
-        </w:rPr>
-        <w:t>they play</w:t>
-      </w:r>
-      <w:r>
-        <w:rPr>
-          <w:rFonts w:ascii="Times New Roman" w:hAnsi="Times New Roman"/>
-        </w:rPr>
-        <w:t xml:space="preserve"> during</w:t>
-      </w:r>
-      <w:r>
-        <w:rPr>
-          <w:rFonts w:ascii="Times New Roman" w:hAnsi="Times New Roman"/>
-        </w:rPr>
-        <w:t xml:space="preserve"> this project</w:t>
-      </w:r>
-      <w:r>
-        <w:rPr>
-          <w:rFonts w:ascii="Times New Roman" w:hAnsi="Times New Roman"/>
-        </w:rPr>
-        <w:t>. If applicable, introduce work areas, domains</w:t>
-      </w:r>
-      <w:r>
-        <w:rPr>
-          <w:rFonts w:ascii="Times New Roman" w:hAnsi="Times New Roman"/>
-        </w:rPr>
-        <w:t>,</w:t>
-      </w:r>
-      <w:r>
-        <w:rPr>
-          <w:rFonts w:ascii="Times New Roman" w:hAnsi="Times New Roman"/>
-        </w:rPr>
-        <w:t xml:space="preserve"> or technical work packages </w:t>
-      </w:r>
-      <w:r>
-        <w:rPr>
-          <w:rFonts w:ascii="Times New Roman" w:hAnsi="Times New Roman"/>
-        </w:rPr>
-        <w:t xml:space="preserve">that are </w:t>
-      </w:r>
-      <w:r>
-        <w:rPr>
-          <w:rFonts w:ascii="Times New Roman" w:hAnsi="Times New Roman"/>
-        </w:rPr>
-        <w:t>assigned to team members. Introduce neighboring projects, relationships</w:t>
-      </w:r>
-      <w:r>
-        <w:rPr>
-          <w:rFonts w:ascii="Times New Roman" w:hAnsi="Times New Roman"/>
-        </w:rPr>
-        <w:t>,</w:t>
-      </w:r>
-      <w:r>
-        <w:rPr>
-          <w:rFonts w:ascii="Times New Roman" w:hAnsi="Times New Roman"/>
-        </w:rPr>
-        <w:t xml:space="preserve"> and communication channels. If the project is introduced somewhere else, reference </w:t>
-      </w:r>
-      <w:r>
-        <w:rPr>
-          <w:rFonts w:ascii="Times New Roman" w:hAnsi="Times New Roman"/>
-        </w:rPr>
-        <w:t>that</w:t>
-      </w:r>
-      <w:r>
-        <w:rPr>
-          <w:rFonts w:ascii="Times New Roman" w:hAnsi="Times New Roman"/>
-        </w:rPr>
-        <w:t xml:space="preserve"> location</w:t>
-      </w:r>
-      <w:r>
-        <w:rPr>
-          <w:rFonts w:ascii="Times New Roman" w:hAnsi="Times New Roman"/>
-        </w:rPr>
-        <w:t xml:space="preserve"> with a link</w:t>
-      </w:r>
-      <w:r>
-        <w:rPr>
-          <w:rFonts w:ascii="Times New Roman" w:hAnsi="Times New Roman"/>
+          <w:szCs w:val="24"/>
+        </w:rPr>
+        <w:t xml:space="preserve"> Overview</w:t>
+      </w:r>
+    </w:p>
+    <w:p>
+      <w:pPr>
+        <w:widowControl/>
+        <w:spacing w:line="240" w:lineRule="auto"/>
+        <w:rPr>
+          <w:lang w:val="en-AU" w:eastAsia="en-AU"/>
+        </w:rPr>
+      </w:pPr>
+      <w:bookmarkStart w:id="7" w:name="_Toc524312847"/>
+      <w:bookmarkStart w:id="8" w:name="_Toc20734070"/>
+    </w:p>
+    <w:p>
+      <w:pPr>
+        <w:widowControl/>
+        <w:spacing w:line="240" w:lineRule="auto"/>
+        <w:rPr>
+          <w:lang w:val="en-AU" w:eastAsia="en-AU"/>
+        </w:rPr>
+      </w:pPr>
+      <w:r>
+        <w:rPr>
+          <w:color w:val="000000"/>
+          <w:lang w:val="en-AU" w:eastAsia="en-AU"/>
+        </w:rPr>
+        <w:t>The development of the ADHD Task Manager app is supported by a versatile and proficient group of individuals who possess a variety of technical and interpersonal competencies. The team members are dedicated to constructing a mobile application that caters to the distinct requirements of individuals with ADHD, ensuring a smooth and accessible user experience.</w:t>
+      </w:r>
+    </w:p>
+    <w:p>
+      <w:pPr>
+        <w:widowControl/>
+        <w:spacing w:line="240" w:lineRule="auto"/>
+        <w:rPr>
+          <w:lang w:val="en-AU" w:eastAsia="en-AU"/>
+        </w:rPr>
+      </w:pPr>
+    </w:p>
+    <w:p>
+      <w:pPr>
+        <w:widowControl/>
+        <w:spacing w:line="240" w:lineRule="auto"/>
+        <w:rPr>
+          <w:lang w:val="en-AU" w:eastAsia="en-AU"/>
+        </w:rPr>
+      </w:pPr>
+      <w:r>
+        <w:rPr>
+          <w:color w:val="000000"/>
+          <w:lang w:val="en-AU" w:eastAsia="en-AU"/>
+        </w:rPr>
+        <w:t>Team Members and Responsibilities:</w:t>
+      </w:r>
+    </w:p>
+    <w:p>
+      <w:pPr>
+        <w:widowControl/>
+        <w:spacing w:line="240" w:lineRule="auto"/>
+        <w:rPr>
+          <w:lang w:val="en-AU" w:eastAsia="en-AU"/>
+        </w:rPr>
+      </w:pPr>
+    </w:p>
+    <w:p>
+      <w:pPr>
+        <w:widowControl/>
+        <w:spacing w:line="240" w:lineRule="auto"/>
+        <w:rPr>
+          <w:lang w:val="en-AU" w:eastAsia="en-AU"/>
+        </w:rPr>
+      </w:pPr>
+      <w:r>
+        <w:rPr>
+          <w:color w:val="000000"/>
+          <w:lang w:val="en-AU" w:eastAsia="en-AU"/>
+        </w:rPr>
+        <w:t>Corie Rhodes:</w:t>
+      </w:r>
+    </w:p>
+    <w:p>
+      <w:pPr>
+        <w:widowControl/>
+        <w:spacing w:line="240" w:lineRule="auto"/>
+        <w:rPr>
+          <w:lang w:val="en-AU" w:eastAsia="en-AU"/>
+        </w:rPr>
+      </w:pPr>
+      <w:r>
+        <w:rPr>
+          <w:color w:val="000000"/>
+          <w:lang w:val="en-AU" w:eastAsia="en-AU"/>
+        </w:rPr>
+        <w:t>Technical Expertise: Java, C#, Python, Git-based Version Control</w:t>
+      </w:r>
+    </w:p>
+    <w:p>
+      <w:pPr>
+        <w:widowControl/>
+        <w:spacing w:line="240" w:lineRule="auto"/>
+        <w:rPr>
+          <w:lang w:val="en-AU" w:eastAsia="en-AU"/>
+        </w:rPr>
+      </w:pPr>
+      <w:r>
+        <w:rPr>
+          <w:color w:val="000000"/>
+          <w:lang w:val="en-AU" w:eastAsia="en-AU"/>
+        </w:rPr>
+        <w:t>Additional Competencies: Communication, Collaboration, Time Management</w:t>
+      </w:r>
+    </w:p>
+    <w:p>
+      <w:pPr>
+        <w:widowControl/>
+        <w:spacing w:line="240" w:lineRule="auto"/>
+        <w:rPr>
+          <w:lang w:val="en-AU" w:eastAsia="en-AU"/>
+        </w:rPr>
+      </w:pPr>
+      <w:r>
+        <w:rPr>
+          <w:color w:val="000000"/>
+          <w:lang w:val="en-AU" w:eastAsia="en-AU"/>
+        </w:rPr>
+        <w:t>Responsibility: Communications Facilitator</w:t>
+      </w:r>
+    </w:p>
+    <w:p>
+      <w:pPr>
+        <w:widowControl/>
+        <w:spacing w:line="240" w:lineRule="auto"/>
+        <w:rPr>
+          <w:lang w:val="en-AU" w:eastAsia="en-AU"/>
+        </w:rPr>
+      </w:pPr>
+    </w:p>
+    <w:p>
+      <w:pPr>
+        <w:widowControl/>
+        <w:spacing w:line="240" w:lineRule="auto"/>
+        <w:rPr>
+          <w:lang w:val="en-AU" w:eastAsia="en-AU"/>
+        </w:rPr>
+      </w:pPr>
+      <w:r>
+        <w:rPr>
+          <w:color w:val="000000"/>
+          <w:lang w:val="en-AU" w:eastAsia="en-AU"/>
+        </w:rPr>
+        <w:t>Matthew Neil:</w:t>
+      </w:r>
+    </w:p>
+    <w:p>
+      <w:pPr>
+        <w:widowControl/>
+        <w:spacing w:line="240" w:lineRule="auto"/>
+        <w:rPr>
+          <w:lang w:val="en-AU" w:eastAsia="en-AU"/>
+        </w:rPr>
+      </w:pPr>
+      <w:r>
+        <w:rPr>
+          <w:color w:val="000000"/>
+          <w:lang w:val="en-AU" w:eastAsia="en-AU"/>
+        </w:rPr>
+        <w:t>Technical Expertise: Java, Python, SQL, Git-based Version Control</w:t>
+      </w:r>
+    </w:p>
+    <w:p>
+      <w:pPr>
+        <w:widowControl/>
+        <w:spacing w:line="240" w:lineRule="auto"/>
+        <w:rPr>
+          <w:lang w:val="en-AU" w:eastAsia="en-AU"/>
+        </w:rPr>
+      </w:pPr>
+      <w:r>
+        <w:rPr>
+          <w:color w:val="000000"/>
+          <w:lang w:val="en-AU" w:eastAsia="en-AU"/>
+        </w:rPr>
+        <w:t>Additional Competencies: Collaboration, Time Management</w:t>
+      </w:r>
+    </w:p>
+    <w:p>
+      <w:pPr>
+        <w:widowControl/>
+        <w:spacing w:line="240" w:lineRule="auto"/>
+        <w:rPr>
+          <w:lang w:val="en-AU" w:eastAsia="en-AU"/>
+        </w:rPr>
+      </w:pPr>
+    </w:p>
+    <w:p>
+      <w:pPr>
+        <w:widowControl/>
+        <w:spacing w:line="240" w:lineRule="auto"/>
+        <w:rPr>
+          <w:lang w:val="en-AU" w:eastAsia="en-AU"/>
+        </w:rPr>
+      </w:pPr>
+      <w:r>
+        <w:rPr>
+          <w:color w:val="000000"/>
+          <w:lang w:val="en-AU" w:eastAsia="en-AU"/>
+        </w:rPr>
+        <w:t xml:space="preserve">Sam </w:t>
+      </w:r>
+      <w:proofErr w:type="spellStart"/>
+      <w:r>
+        <w:rPr>
+          <w:color w:val="000000"/>
+          <w:lang w:val="en-AU" w:eastAsia="en-AU"/>
+        </w:rPr>
+        <w:t>McConchie</w:t>
+      </w:r>
+      <w:proofErr w:type="spellEnd"/>
+      <w:r>
+        <w:rPr>
+          <w:color w:val="000000"/>
+          <w:lang w:val="en-AU" w:eastAsia="en-AU"/>
+        </w:rPr>
+        <w:t>:</w:t>
+      </w:r>
+    </w:p>
+    <w:p>
+      <w:pPr>
+        <w:widowControl/>
+        <w:spacing w:line="240" w:lineRule="auto"/>
+        <w:rPr>
+          <w:lang w:val="en-AU" w:eastAsia="en-AU"/>
+        </w:rPr>
+      </w:pPr>
+      <w:r>
+        <w:rPr>
+          <w:color w:val="000000"/>
+          <w:lang w:val="en-AU" w:eastAsia="en-AU"/>
+        </w:rPr>
+        <w:t>Technical Expertise: Java, Python, Version control with Eclipse</w:t>
+      </w:r>
+    </w:p>
+    <w:p>
+      <w:pPr>
+        <w:widowControl/>
+        <w:spacing w:line="240" w:lineRule="auto"/>
+        <w:rPr>
+          <w:lang w:val="en-AU" w:eastAsia="en-AU"/>
+        </w:rPr>
+      </w:pPr>
+      <w:r>
+        <w:rPr>
+          <w:color w:val="000000"/>
+          <w:lang w:val="en-AU" w:eastAsia="en-AU"/>
+        </w:rPr>
+        <w:t>Additional Competencies: Communication, Team Coordination</w:t>
+      </w:r>
+    </w:p>
+    <w:p>
+      <w:pPr>
+        <w:widowControl/>
+        <w:spacing w:line="240" w:lineRule="auto"/>
+        <w:rPr>
+          <w:lang w:val="en-AU" w:eastAsia="en-AU"/>
+        </w:rPr>
+      </w:pPr>
+    </w:p>
+    <w:p>
+      <w:pPr>
+        <w:widowControl/>
+        <w:spacing w:line="240" w:lineRule="auto"/>
+        <w:rPr>
+          <w:lang w:val="en-AU" w:eastAsia="en-AU"/>
+        </w:rPr>
+      </w:pPr>
+      <w:r>
+        <w:rPr>
+          <w:color w:val="000000"/>
+          <w:lang w:val="en-AU" w:eastAsia="en-AU"/>
+        </w:rPr>
+        <w:t>Deepak Chand:</w:t>
+      </w:r>
+    </w:p>
+    <w:p>
+      <w:pPr>
+        <w:widowControl/>
+        <w:spacing w:line="240" w:lineRule="auto"/>
+        <w:rPr>
+          <w:lang w:val="en-AU" w:eastAsia="en-AU"/>
+        </w:rPr>
+      </w:pPr>
+      <w:r>
+        <w:rPr>
+          <w:color w:val="000000"/>
+          <w:lang w:val="en-AU" w:eastAsia="en-AU"/>
+        </w:rPr>
+        <w:t>Technical Expertise: Python, MySQL, Java, HTML / CSS, Git-based Version Control</w:t>
+      </w:r>
+    </w:p>
+    <w:p>
+      <w:pPr>
+        <w:widowControl/>
+        <w:spacing w:line="240" w:lineRule="auto"/>
+        <w:rPr>
+          <w:lang w:val="en-AU" w:eastAsia="en-AU"/>
+        </w:rPr>
+      </w:pPr>
+      <w:r>
+        <w:rPr>
+          <w:color w:val="000000"/>
+          <w:lang w:val="en-AU" w:eastAsia="en-AU"/>
+        </w:rPr>
+        <w:t>Additional Competencies: Communication</w:t>
+      </w:r>
+    </w:p>
+    <w:p>
+      <w:pPr>
+        <w:widowControl/>
+        <w:spacing w:line="240" w:lineRule="auto"/>
+        <w:rPr>
+          <w:lang w:val="en-AU" w:eastAsia="en-AU"/>
+        </w:rPr>
+      </w:pPr>
+    </w:p>
+    <w:p>
+      <w:pPr>
+        <w:widowControl/>
+        <w:spacing w:line="240" w:lineRule="auto"/>
+        <w:rPr>
+          <w:lang w:val="en-AU" w:eastAsia="en-AU"/>
+        </w:rPr>
+      </w:pPr>
+      <w:r>
+        <w:rPr>
+          <w:color w:val="000000"/>
+          <w:lang w:val="en-AU" w:eastAsia="en-AU"/>
+        </w:rPr>
+        <w:t xml:space="preserve">The team members will take on various pivotal roles, including meeting leader and note-taker positions. These roles will be rotated among all members, giving </w:t>
+      </w:r>
+      <w:proofErr w:type="gramStart"/>
+      <w:r>
+        <w:rPr>
+          <w:color w:val="000000"/>
+          <w:lang w:val="en-AU" w:eastAsia="en-AU"/>
+        </w:rPr>
+        <w:t>each individual</w:t>
+      </w:r>
+      <w:proofErr w:type="gramEnd"/>
+      <w:r>
+        <w:rPr>
+          <w:color w:val="000000"/>
+          <w:lang w:val="en-AU" w:eastAsia="en-AU"/>
+        </w:rPr>
+        <w:t xml:space="preserve"> the opportunity to gain valuable experience in conducting meetings and documenting minutes.</w:t>
+      </w:r>
+    </w:p>
+    <w:p>
+      <w:pPr>
+        <w:widowControl/>
+        <w:spacing w:line="240" w:lineRule="auto"/>
+        <w:rPr>
+          <w:lang w:val="en-AU" w:eastAsia="en-AU"/>
+        </w:rPr>
+      </w:pPr>
+    </w:p>
+    <w:p>
+      <w:pPr>
+        <w:widowControl/>
+        <w:spacing w:line="240" w:lineRule="auto"/>
+        <w:rPr>
+          <w:lang w:val="en-AU" w:eastAsia="en-AU"/>
+        </w:rPr>
+      </w:pPr>
+      <w:r>
+        <w:rPr>
+          <w:color w:val="000000"/>
+          <w:lang w:val="en-AU" w:eastAsia="en-AU"/>
+        </w:rPr>
+        <w:t>Corie Rhodes will also act as the Communications Facilitator, ensuring that all team members have access to the team's communication platform (Discord) and promoting effective communication within the group.</w:t>
+      </w:r>
+    </w:p>
+    <w:p>
+      <w:pPr>
+        <w:widowControl/>
+        <w:spacing w:line="240" w:lineRule="auto"/>
+        <w:rPr>
+          <w:lang w:val="en-AU" w:eastAsia="en-AU"/>
+        </w:rPr>
+      </w:pPr>
+    </w:p>
+    <w:p>
+      <w:pPr>
+        <w:widowControl/>
+        <w:spacing w:line="240" w:lineRule="auto"/>
+        <w:rPr>
+          <w:lang w:val="en-AU" w:eastAsia="en-AU"/>
+        </w:rPr>
+      </w:pPr>
+      <w:r>
+        <w:rPr>
+          <w:color w:val="000000"/>
+          <w:lang w:val="en-AU" w:eastAsia="en-AU"/>
+        </w:rPr>
+        <w:t>Moreover, all team members will contribute as Resource Providers, supplying resources to the team as necessary and encouraging a cooperative environment.</w:t>
+      </w:r>
+    </w:p>
+    <w:p>
+      <w:pPr>
+        <w:widowControl/>
+        <w:spacing w:line="240" w:lineRule="auto"/>
+        <w:rPr>
+          <w:lang w:val="en-AU" w:eastAsia="en-AU"/>
+        </w:rPr>
+      </w:pPr>
+    </w:p>
+    <w:p>
+      <w:pPr>
+        <w:widowControl/>
+        <w:spacing w:line="240" w:lineRule="auto"/>
+        <w:rPr>
+          <w:lang w:val="en-AU" w:eastAsia="en-AU"/>
+        </w:rPr>
+      </w:pPr>
+      <w:r>
+        <w:rPr>
+          <w:color w:val="000000"/>
+          <w:lang w:val="en-AU" w:eastAsia="en-AU"/>
+        </w:rPr>
+        <w:t>Work Domains and Technical Assignments:</w:t>
+      </w:r>
+    </w:p>
+    <w:p>
+      <w:pPr>
+        <w:widowControl/>
+        <w:spacing w:line="240" w:lineRule="auto"/>
+        <w:rPr>
+          <w:lang w:val="en-AU" w:eastAsia="en-AU"/>
+        </w:rPr>
+      </w:pPr>
+    </w:p>
+    <w:p>
+      <w:pPr>
+        <w:widowControl/>
+        <w:spacing w:line="240" w:lineRule="auto"/>
+        <w:rPr>
+          <w:sz w:val="24"/>
+          <w:szCs w:val="24"/>
+          <w:lang w:val="en-AU" w:eastAsia="en-AU"/>
+        </w:rPr>
+      </w:pPr>
+      <w:r>
+        <w:rPr>
+          <w:color w:val="000000"/>
+          <w:lang w:val="en-AU" w:eastAsia="en-AU"/>
+        </w:rPr>
+        <w:t xml:space="preserve">Front-end Development: Deepak Chand and Sam </w:t>
+      </w:r>
+      <w:proofErr w:type="spellStart"/>
+      <w:r>
+        <w:rPr>
+          <w:color w:val="000000"/>
+          <w:lang w:val="en-AU" w:eastAsia="en-AU"/>
+        </w:rPr>
+        <w:t>McConchie</w:t>
+      </w:r>
+      <w:proofErr w:type="spellEnd"/>
+      <w:r>
+        <w:rPr>
+          <w:color w:val="000000"/>
+          <w:lang w:val="en-AU" w:eastAsia="en-AU"/>
+        </w:rPr>
+        <w:t xml:space="preserve"> will work together on the development of the user interface and user experience aspects of the ADHD Task Manager app, utilising their expertise in Java and HTML/CSS</w:t>
+      </w:r>
+      <w:r>
+        <w:rPr>
+          <w:rFonts w:ascii="Arial" w:hAnsi="Arial" w:cs="Arial"/>
+          <w:color w:val="000000"/>
+          <w:sz w:val="22"/>
+          <w:szCs w:val="22"/>
+          <w:lang w:val="en-AU" w:eastAsia="en-AU"/>
         </w:rPr>
         <w:t>.</w:t>
-      </w:r>
-      <w:r>
-        <w:rPr>
-          <w:rFonts w:ascii="Times New Roman" w:hAnsi="Times New Roman"/>
-        </w:rPr>
-        <w:t>]</w:t>
       </w:r>
     </w:p>
     <w:p>
@@ -295,8 +737,6 @@
           <w:rFonts w:ascii="Times New Roman" w:hAnsi="Times New Roman"/>
         </w:rPr>
       </w:pPr>
-      <w:bookmarkStart w:id="7" w:name="_Toc524312847"/>
-      <w:bookmarkStart w:id="8" w:name="_Toc20734070"/>
       <w:r>
         <w:rPr>
           <w:rFonts w:ascii="Times New Roman" w:hAnsi="Times New Roman"/>
@@ -618,7 +1058,6 @@
           <w:rFonts w:ascii="Times New Roman" w:hAnsi="Times New Roman"/>
           <w:color w:val="auto"/>
         </w:rPr>
-        <w:lastRenderedPageBreak/>
         <w:t>Overall, the ADHD Task Manager project will use a range of management and technical practices to support an iterative, user-centered development process that delivers high-quality software on a regular basis. The team will track progress in each practice using a variety of tools and metrics, with a focus on continuous improvement and meeting user needs.</w:t>
       </w:r>
     </w:p>
@@ -915,7 +1354,6 @@
         <w:rPr>
           <w:rFonts w:ascii="Times New Roman" w:hAnsi="Times New Roman"/>
         </w:rPr>
-        <w:lastRenderedPageBreak/>
         <w:t xml:space="preserve">Project </w:t>
       </w:r>
       <w:bookmarkEnd w:id="7"/>
@@ -2940,11 +3378,21 @@
           <w:r>
             <w:sym w:font="Symbol" w:char="F0D3"/>
           </w:r>
-          <w:fldSimple w:instr=" DOCPROPERTY &quot;Company&quot;  \* MERGEFORMAT ">
-            <w:r>
-              <w:t>Eclipse Process Framework</w:t>
-            </w:r>
-          </w:fldSimple>
+          <w:r>
+            <w:fldChar w:fldCharType="begin"/>
+          </w:r>
+          <w:r>
+            <w:instrText xml:space="preserve"> DOCPROPERTY "Company"  \* MERGEFORMAT </w:instrText>
+          </w:r>
+          <w:r>
+            <w:fldChar w:fldCharType="separate"/>
+          </w:r>
+          <w:r>
+            <w:t>Eclipse Process Framework</w:t>
+          </w:r>
+          <w:r>
+            <w:fldChar w:fldCharType="end"/>
+          </w:r>
           <w:r>
             <w:t xml:space="preserve">, </w:t>
           </w:r>
@@ -3110,11 +3558,21 @@
           <w:tcW w:w="6379" w:type="dxa"/>
         </w:tcPr>
         <w:p>
-          <w:fldSimple w:instr=" SUBJECT  \* MERGEFORMAT ">
-            <w:r>
-              <w:t>ADHD Task Manager</w:t>
-            </w:r>
-          </w:fldSimple>
+          <w:r>
+            <w:fldChar w:fldCharType="begin"/>
+          </w:r>
+          <w:r>
+            <w:instrText xml:space="preserve"> SUBJECT  \* MERGEFORMAT </w:instrText>
+          </w:r>
+          <w:r>
+            <w:fldChar w:fldCharType="separate"/>
+          </w:r>
+          <w:r>
+            <w:t>&lt;&lt;Project Name&gt;&gt;</w:t>
+          </w:r>
+          <w:r>
+            <w:fldChar w:fldCharType="end"/>
+          </w:r>
           <w:r>
             <w:t xml:space="preserve"> </w:t>
           </w:r>
@@ -3144,11 +3602,21 @@
           <w:tcW w:w="6379" w:type="dxa"/>
         </w:tcPr>
         <w:p>
-          <w:fldSimple w:instr=" TITLE  \* MERGEFORMAT ">
-            <w:r>
-              <w:t>Project Plan</w:t>
-            </w:r>
-          </w:fldSimple>
+          <w:r>
+            <w:fldChar w:fldCharType="begin"/>
+          </w:r>
+          <w:r>
+            <w:instrText xml:space="preserve"> TITLE  \* MERGEFORMAT </w:instrText>
+          </w:r>
+          <w:r>
+            <w:fldChar w:fldCharType="separate"/>
+          </w:r>
+          <w:r>
+            <w:t>Project Plan</w:t>
+          </w:r>
+          <w:r>
+            <w:fldChar w:fldCharType="end"/>
+          </w:r>
         </w:p>
       </w:tc>
       <w:tc>
@@ -5692,6 +6160,7 @@
   <w:style w:type="paragraph" w:styleId="NormalWeb">
     <w:name w:val="Normal (Web)"/>
     <w:basedOn w:val="Normal"/>
+    <w:uiPriority w:val="99"/>
     <w:pPr>
       <w:widowControl/>
       <w:spacing w:before="100" w:beforeAutospacing="1" w:after="100" w:afterAutospacing="1" w:line="240" w:lineRule="auto"/>
@@ -5792,6 +6261,20 @@
       <w:ind w:left="720"/>
       <w:contextualSpacing/>
     </w:pPr>
+  </w:style>
+  <w:style w:type="paragraph" w:customStyle="1" w:styleId="tiptap-paragraph">
+    <w:name w:val="tiptap-paragraph"/>
+    <w:basedOn w:val="Normal"/>
+    <w:rsid w:val="001C5870"/>
+    <w:pPr>
+      <w:widowControl/>
+      <w:spacing w:before="100" w:beforeAutospacing="1" w:after="100" w:afterAutospacing="1" w:line="240" w:lineRule="auto"/>
+    </w:pPr>
+    <w:rPr>
+      <w:sz w:val="24"/>
+      <w:szCs w:val="24"/>
+      <w:lang w:val="en-AU" w:eastAsia="en-AU"/>
+    </w:rPr>
   </w:style>
 </w:styles>
 </file>

</xml_diff>